<commit_message>
Changes Handleiding and Implementatieplan
</commit_message>
<xml_diff>
--- a/Periode 12 Kerntaak 1,2,3/KT3/KT3.1/KT3.1.1 Implementatieplan (Technisch en Orginisatorisch)/Implementatieplan (Technisch en Orginisatorisch) v1.0.0.docx
+++ b/Periode 12 Kerntaak 1,2,3/KT3/KT3.1/KT3.1.1 Implementatieplan (Technisch en Orginisatorisch)/Implementatieplan (Technisch en Orginisatorisch) v1.0.0.docx
@@ -1,6 +1,6 @@
 
 <file path=word/document.xml><?xml version="1.0" encoding="utf-8"?>
-<w:document xmlns:wpc="http://schemas.microsoft.com/office/word/2010/wordprocessingCanvas" xmlns:mc="http://schemas.openxmlformats.org/markup-compatibility/2006" xmlns:o="urn:schemas-microsoft-com:office:office" xmlns:r="http://schemas.openxmlformats.org/officeDocument/2006/relationships" xmlns:m="http://schemas.openxmlformats.org/officeDocument/2006/math" xmlns:v="urn:schemas-microsoft-com:vml" xmlns:wp14="http://schemas.microsoft.com/office/word/2010/wordprocessingDrawing" xmlns:wp="http://schemas.openxmlformats.org/drawingml/2006/wordprocessingDrawing" xmlns:w10="urn:schemas-microsoft-com:office:word" xmlns:w="http://schemas.openxmlformats.org/wordprocessingml/2006/main" xmlns:w14="http://schemas.microsoft.com/office/word/2010/wordml" xmlns:w15="http://schemas.microsoft.com/office/word/2012/wordml" xmlns:wpg="http://schemas.microsoft.com/office/word/2010/wordprocessingGroup" xmlns:wpi="http://schemas.microsoft.com/office/word/2010/wordprocessingInk" xmlns:wne="http://schemas.microsoft.com/office/word/2006/wordml" xmlns:wps="http://schemas.microsoft.com/office/word/2010/wordprocessingShape" mc:Ignorable="w14 w15 wp14">
+<w:document xmlns:wpc="http://schemas.microsoft.com/office/word/2010/wordprocessingCanvas" xmlns:cx="http://schemas.microsoft.com/office/drawing/2014/chartex" xmlns:cx1="http://schemas.microsoft.com/office/drawing/2015/9/8/chartex" xmlns:cx2="http://schemas.microsoft.com/office/drawing/2015/10/21/chartex" xmlns:cx3="http://schemas.microsoft.com/office/drawing/2016/5/9/chartex" xmlns:cx4="http://schemas.microsoft.com/office/drawing/2016/5/10/chartex" xmlns:cx5="http://schemas.microsoft.com/office/drawing/2016/5/11/chartex" xmlns:cx6="http://schemas.microsoft.com/office/drawing/2016/5/12/chartex" xmlns:cx7="http://schemas.microsoft.com/office/drawing/2016/5/13/chartex" xmlns:cx8="http://schemas.microsoft.com/office/drawing/2016/5/14/chartex" xmlns:mc="http://schemas.openxmlformats.org/markup-compatibility/2006" xmlns:aink="http://schemas.microsoft.com/office/drawing/2016/ink" xmlns:am3d="http://schemas.microsoft.com/office/drawing/2017/model3d" xmlns:o="urn:schemas-microsoft-com:office:office" xmlns:r="http://schemas.openxmlformats.org/officeDocument/2006/relationships" xmlns:m="http://schemas.openxmlformats.org/officeDocument/2006/math" xmlns:v="urn:schemas-microsoft-com:vml" xmlns:wp14="http://schemas.microsoft.com/office/word/2010/wordprocessingDrawing" xmlns:wp="http://schemas.openxmlformats.org/drawingml/2006/wordprocessingDrawing" xmlns:w10="urn:schemas-microsoft-com:office:word" xmlns:w="http://schemas.openxmlformats.org/wordprocessingml/2006/main" xmlns:w14="http://schemas.microsoft.com/office/word/2010/wordml" xmlns:w15="http://schemas.microsoft.com/office/word/2012/wordml" xmlns:w16cid="http://schemas.microsoft.com/office/word/2016/wordml/cid" xmlns:w16se="http://schemas.microsoft.com/office/word/2015/wordml/symex" xmlns:wpg="http://schemas.microsoft.com/office/word/2010/wordprocessingGroup" xmlns:wpi="http://schemas.microsoft.com/office/word/2010/wordprocessingInk" xmlns:wne="http://schemas.microsoft.com/office/word/2006/wordml" xmlns:wps="http://schemas.microsoft.com/office/word/2010/wordprocessingShape" mc:Ignorable="w14 w15 w16se w16cid wp14">
   <w:body>
     <w:p>
       <w:pPr>
@@ -2293,14 +2293,404 @@
       </w:r>
     </w:p>
     <w:p>
+      <w:r>
+        <w:t xml:space="preserve">De applicatie is afgewerkt en moet worden geïmplementeerd in de productieomgeving. Deze productie omgeving bestaat uit een Microsoft Server met daarop IIS en een SQL Server en SQL Management Studio </w:t>
+      </w:r>
+      <w:r>
+        <w:t>geïnstalleerd</w:t>
+      </w:r>
+      <w:r>
+        <w:t>. Het technisch implementatie plan wordt hieronder in twee fases beschreven. Het opzetten van de database op de SQL Server en het opzetten van de Website op IIS.</w:t>
+      </w:r>
+      <w:r>
+        <w:t xml:space="preserve"> Deze handelingen worden door de opdrachtgever (Michel </w:t>
+      </w:r>
+      <w:proofErr w:type="spellStart"/>
+      <w:r>
+        <w:t>Cosman</w:t>
+      </w:r>
+      <w:proofErr w:type="spellEnd"/>
+      <w:r>
+        <w:t xml:space="preserve">) uitgevoerd met verband tot toegang van de productie omgeving. Met dit stappenplan zal worden uitgelegd hoe </w:t>
+      </w:r>
+      <w:r>
+        <w:t>deze handelingen worden uitgevoerd.</w:t>
+      </w:r>
+    </w:p>
+    <w:p>
+      <w:pPr>
+        <w:pStyle w:val="Kop2"/>
+      </w:pPr>
+      <w:r>
+        <w:t>Opzetten database:</w:t>
+      </w:r>
+    </w:p>
+    <w:p>
+      <w:pPr>
+        <w:rPr>
+          <w:u w:val="single"/>
+        </w:rPr>
+      </w:pPr>
+      <w:r>
+        <w:rPr>
+          <w:u w:val="single"/>
+        </w:rPr>
+        <w:t>Stap 1:</w:t>
+      </w:r>
+    </w:p>
+    <w:p>
+      <w:r>
+        <w:t>In de productieomgeving draait momenteel al een SQL Server en heeft SQL Management studio geïnstalleerd. Bij deze stap zal de lokaal opgebouwde database worden losgemaakt van SQL Management Studio zodat het MDF bestand kan worden gekopieerd en kan worden gebruikt voor de online database.</w:t>
+      </w:r>
+      <w:r>
+        <w:t xml:space="preserve"> Dit wordt gedaan door in SQL Management Studio met de rechtermuisknop te klikken op de ‘TTR-MDCS’ database. Te klikken op ‘</w:t>
+      </w:r>
+      <w:proofErr w:type="spellStart"/>
+      <w:r>
+        <w:t>Tasks</w:t>
+      </w:r>
+      <w:proofErr w:type="spellEnd"/>
+      <w:r>
+        <w:t>’ en vervolgens op ‘</w:t>
+      </w:r>
+      <w:proofErr w:type="spellStart"/>
+      <w:r>
+        <w:t>Detach</w:t>
+      </w:r>
+      <w:proofErr w:type="spellEnd"/>
+      <w:r>
+        <w:t>’</w:t>
+      </w:r>
+    </w:p>
+    <w:p>
+      <w:pPr>
+        <w:rPr>
+          <w:i/>
+          <w:sz w:val="20"/>
+          <w:szCs w:val="20"/>
+        </w:rPr>
+      </w:pPr>
+      <w:r>
+        <w:rPr>
+          <w:noProof/>
+        </w:rPr>
+        <w:drawing>
+          <wp:inline distT="0" distB="0" distL="0" distR="0" wp14:anchorId="5AD83908" wp14:editId="3EE24AC0">
+            <wp:extent cx="2748184" cy="3983806"/>
+            <wp:effectExtent l="0" t="0" r="0" b="0"/>
+            <wp:docPr id="2" name="Afbeelding 2"/>
+            <wp:cNvGraphicFramePr>
+              <a:graphicFrameLocks xmlns:a="http://schemas.openxmlformats.org/drawingml/2006/main" noChangeAspect="1"/>
+            </wp:cNvGraphicFramePr>
+            <a:graphic xmlns:a="http://schemas.openxmlformats.org/drawingml/2006/main">
+              <a:graphicData uri="http://schemas.openxmlformats.org/drawingml/2006/picture">
+                <pic:pic xmlns:pic="http://schemas.openxmlformats.org/drawingml/2006/picture">
+                  <pic:nvPicPr>
+                    <pic:cNvPr id="1" name=""/>
+                    <pic:cNvPicPr/>
+                  </pic:nvPicPr>
+                  <pic:blipFill>
+                    <a:blip r:embed="rId8"/>
+                    <a:stretch>
+                      <a:fillRect/>
+                    </a:stretch>
+                  </pic:blipFill>
+                  <pic:spPr>
+                    <a:xfrm>
+                      <a:off x="0" y="0"/>
+                      <a:ext cx="2778631" cy="4027942"/>
+                    </a:xfrm>
+                    <a:prstGeom prst="rect">
+                      <a:avLst/>
+                    </a:prstGeom>
+                  </pic:spPr>
+                </pic:pic>
+              </a:graphicData>
+            </a:graphic>
+          </wp:inline>
+        </w:drawing>
+      </w:r>
+      <w:r>
+        <w:br/>
+      </w:r>
+      <w:r>
+        <w:rPr>
+          <w:i/>
+          <w:sz w:val="16"/>
+          <w:szCs w:val="16"/>
+        </w:rPr>
+        <w:t>Losmaken van database</w:t>
+      </w:r>
+      <w:r>
+        <w:rPr>
+          <w:i/>
+          <w:sz w:val="16"/>
+          <w:szCs w:val="16"/>
+        </w:rPr>
+        <w:t>(1)</w:t>
+      </w:r>
+    </w:p>
+    <w:p>
+      <w:r>
+        <w:lastRenderedPageBreak/>
+        <w:t>Hierna wordt er een nieuw scherm getoond en moet de check box ‘Drop’ worden aangevinkt en vervolgens op ‘OK’ worden geklikt.</w:t>
+      </w:r>
+    </w:p>
+    <w:p>
+      <w:pPr>
+        <w:rPr>
+          <w:i/>
+          <w:sz w:val="20"/>
+          <w:szCs w:val="20"/>
+        </w:rPr>
+      </w:pPr>
+      <w:r>
+        <w:rPr>
+          <w:i/>
+          <w:noProof/>
+          <w:sz w:val="20"/>
+          <w:szCs w:val="20"/>
+        </w:rPr>
+        <w:drawing>
+          <wp:inline distT="0" distB="0" distL="0" distR="0">
+            <wp:extent cx="2999232" cy="2717372"/>
+            <wp:effectExtent l="0" t="0" r="0" b="6985"/>
+            <wp:docPr id="4" name="Afbeelding 4"/>
+            <wp:cNvGraphicFramePr>
+              <a:graphicFrameLocks xmlns:a="http://schemas.openxmlformats.org/drawingml/2006/main" noChangeAspect="1"/>
+            </wp:cNvGraphicFramePr>
+            <a:graphic xmlns:a="http://schemas.openxmlformats.org/drawingml/2006/main">
+              <a:graphicData uri="http://schemas.openxmlformats.org/drawingml/2006/picture">
+                <pic:pic xmlns:pic="http://schemas.openxmlformats.org/drawingml/2006/picture">
+                  <pic:nvPicPr>
+                    <pic:cNvPr id="0" name="Picture 2"/>
+                    <pic:cNvPicPr>
+                      <a:picLocks noChangeAspect="1" noChangeArrowheads="1"/>
+                    </pic:cNvPicPr>
+                  </pic:nvPicPr>
+                  <pic:blipFill>
+                    <a:blip r:embed="rId9">
+                      <a:extLst>
+                        <a:ext uri="{28A0092B-C50C-407E-A947-70E740481C1C}">
+                          <a14:useLocalDpi xmlns:a14="http://schemas.microsoft.com/office/drawing/2010/main" val="0"/>
+                        </a:ext>
+                      </a:extLst>
+                    </a:blip>
+                    <a:srcRect/>
+                    <a:stretch>
+                      <a:fillRect/>
+                    </a:stretch>
+                  </pic:blipFill>
+                  <pic:spPr bwMode="auto">
+                    <a:xfrm>
+                      <a:off x="0" y="0"/>
+                      <a:ext cx="3011302" cy="2728308"/>
+                    </a:xfrm>
+                    <a:prstGeom prst="rect">
+                      <a:avLst/>
+                    </a:prstGeom>
+                    <a:noFill/>
+                    <a:ln>
+                      <a:noFill/>
+                    </a:ln>
+                  </pic:spPr>
+                </pic:pic>
+              </a:graphicData>
+            </a:graphic>
+          </wp:inline>
+        </w:drawing>
+      </w:r>
+    </w:p>
+    <w:p>
+      <w:pPr>
+        <w:rPr>
+          <w:i/>
+          <w:sz w:val="16"/>
+          <w:szCs w:val="16"/>
+        </w:rPr>
+      </w:pPr>
+      <w:r>
+        <w:rPr>
+          <w:i/>
+          <w:sz w:val="16"/>
+          <w:szCs w:val="16"/>
+        </w:rPr>
+        <w:t>Losmaken van database(</w:t>
+      </w:r>
+      <w:r>
+        <w:rPr>
+          <w:i/>
+          <w:sz w:val="16"/>
+          <w:szCs w:val="16"/>
+        </w:rPr>
+        <w:t>2</w:t>
+      </w:r>
+      <w:r>
+        <w:rPr>
+          <w:i/>
+          <w:sz w:val="16"/>
+          <w:szCs w:val="16"/>
+        </w:rPr>
+        <w:t>)</w:t>
+      </w:r>
+    </w:p>
+    <w:p>
+      <w:pPr>
+        <w:rPr>
+          <w:u w:val="single"/>
+        </w:rPr>
+      </w:pPr>
+      <w:r>
+        <w:rPr>
+          <w:u w:val="single"/>
+        </w:rPr>
+        <w:t xml:space="preserve">Stap </w:t>
+      </w:r>
+      <w:r>
+        <w:rPr>
+          <w:u w:val="single"/>
+        </w:rPr>
+        <w:t>2</w:t>
+      </w:r>
+      <w:r>
+        <w:rPr>
+          <w:u w:val="single"/>
+        </w:rPr>
+        <w:t>:</w:t>
+      </w:r>
+    </w:p>
+    <w:p>
+      <w:r>
+        <w:t xml:space="preserve">Wanneer deze database is losgemaakt van SQL Management Studio kan de MDF en LDF bestanden worden gevonden onder: </w:t>
+      </w:r>
+      <w:r>
+        <w:rPr>
+          <w:color w:val="5B9BD5" w:themeColor="accent1"/>
+          <w:sz w:val="20"/>
+          <w:szCs w:val="20"/>
+          <w:u w:val="single"/>
+        </w:rPr>
+        <w:t>C:\Program Files\Microsoft SQL Server\MSSQL14.SQLEXPRESS\MSSQL\DATA</w:t>
+      </w:r>
+      <w:r>
+        <w:t>.</w:t>
+      </w:r>
+      <w:r>
+        <w:t xml:space="preserve"> </w:t>
+      </w:r>
+      <w:r>
+        <w:t>Deze moeten worden gekopieerd zodat deze later op de server kunnen worden gezet.</w:t>
+      </w:r>
+    </w:p>
+    <w:p>
+      <w:r>
+        <w:rPr>
+          <w:noProof/>
+        </w:rPr>
+        <w:drawing>
+          <wp:inline distT="0" distB="0" distL="0" distR="0">
+            <wp:extent cx="5756910" cy="3021330"/>
+            <wp:effectExtent l="0" t="0" r="0" b="7620"/>
+            <wp:docPr id="5" name="Afbeelding 5"/>
+            <wp:cNvGraphicFramePr>
+              <a:graphicFrameLocks xmlns:a="http://schemas.openxmlformats.org/drawingml/2006/main" noChangeAspect="1"/>
+            </wp:cNvGraphicFramePr>
+            <a:graphic xmlns:a="http://schemas.openxmlformats.org/drawingml/2006/main">
+              <a:graphicData uri="http://schemas.openxmlformats.org/drawingml/2006/picture">
+                <pic:pic xmlns:pic="http://schemas.openxmlformats.org/drawingml/2006/picture">
+                  <pic:nvPicPr>
+                    <pic:cNvPr id="0" name="Picture 3"/>
+                    <pic:cNvPicPr>
+                      <a:picLocks noChangeAspect="1" noChangeArrowheads="1"/>
+                    </pic:cNvPicPr>
+                  </pic:nvPicPr>
+                  <pic:blipFill>
+                    <a:blip r:embed="rId10">
+                      <a:extLst>
+                        <a:ext uri="{28A0092B-C50C-407E-A947-70E740481C1C}">
+                          <a14:useLocalDpi xmlns:a14="http://schemas.microsoft.com/office/drawing/2010/main" val="0"/>
+                        </a:ext>
+                      </a:extLst>
+                    </a:blip>
+                    <a:srcRect/>
+                    <a:stretch>
+                      <a:fillRect/>
+                    </a:stretch>
+                  </pic:blipFill>
+                  <pic:spPr bwMode="auto">
+                    <a:xfrm>
+                      <a:off x="0" y="0"/>
+                      <a:ext cx="5756910" cy="3021330"/>
+                    </a:xfrm>
+                    <a:prstGeom prst="rect">
+                      <a:avLst/>
+                    </a:prstGeom>
+                    <a:noFill/>
+                    <a:ln>
+                      <a:noFill/>
+                    </a:ln>
+                  </pic:spPr>
+                </pic:pic>
+              </a:graphicData>
+            </a:graphic>
+          </wp:inline>
+        </w:drawing>
+      </w:r>
+    </w:p>
+    <w:p>
+      <w:pPr>
+        <w:rPr>
+          <w:i/>
+          <w:sz w:val="16"/>
+          <w:szCs w:val="16"/>
+        </w:rPr>
+      </w:pPr>
+      <w:r>
+        <w:rPr>
+          <w:i/>
+          <w:sz w:val="16"/>
+          <w:szCs w:val="16"/>
+        </w:rPr>
+        <w:t>Locatie MDF en LDF Bestanden</w:t>
+      </w:r>
+    </w:p>
+    <w:p>
+      <w:pPr>
+        <w:rPr>
+          <w:u w:val="single"/>
+        </w:rPr>
+      </w:pPr>
+      <w:r>
+        <w:rPr>
+          <w:u w:val="single"/>
+        </w:rPr>
+        <w:t xml:space="preserve">Stap </w:t>
+      </w:r>
+      <w:r>
+        <w:rPr>
+          <w:u w:val="single"/>
+        </w:rPr>
+        <w:t>3</w:t>
+      </w:r>
+      <w:r>
+        <w:rPr>
+          <w:u w:val="single"/>
+        </w:rPr>
+        <w:t>:</w:t>
+      </w:r>
+    </w:p>
+    <w:p>
       <w:bookmarkStart w:id="1" w:name="_GoBack"/>
       <w:bookmarkEnd w:id="1"/>
     </w:p>
+    <w:p/>
+    <w:p/>
     <w:p>
       <w:pPr>
         <w:pStyle w:val="Kop1"/>
       </w:pPr>
       <w:r>
+        <w:lastRenderedPageBreak/>
         <w:t>Organisatorisch Implementatieplan</w:t>
       </w:r>
     </w:p>
@@ -2346,7 +2736,15 @@
     </w:p>
     <w:p>
       <w:r>
-        <w:t>Michel Cosman (Opdrachtgever):</w:t>
+        <w:t xml:space="preserve">Michel </w:t>
+      </w:r>
+      <w:proofErr w:type="spellStart"/>
+      <w:r>
+        <w:t>Cosman</w:t>
+      </w:r>
+      <w:proofErr w:type="spellEnd"/>
+      <w:r>
+        <w:t xml:space="preserve"> (Opdrachtgever):</w:t>
       </w:r>
       <w:r>
         <w:t xml:space="preserve"> </w:t>
@@ -2366,7 +2764,7 @@
     </w:p>
     <w:p/>
     <w:sectPr>
-      <w:footerReference w:type="default" r:id="rId8"/>
+      <w:footerReference w:type="default" r:id="rId11"/>
       <w:pgSz w:w="11906" w:h="16838" w:code="9"/>
       <w:pgMar w:top="1418" w:right="1418" w:bottom="1418" w:left="1418" w:header="709" w:footer="709" w:gutter="0"/>
       <w:pgNumType w:start="0"/>
@@ -2379,7 +2777,7 @@
 </file>
 
 <file path=word/endnotes.xml><?xml version="1.0" encoding="utf-8"?>
-<w:endnotes xmlns:wpc="http://schemas.microsoft.com/office/word/2010/wordprocessingCanvas" xmlns:mc="http://schemas.openxmlformats.org/markup-compatibility/2006" xmlns:o="urn:schemas-microsoft-com:office:office" xmlns:r="http://schemas.openxmlformats.org/officeDocument/2006/relationships" xmlns:m="http://schemas.openxmlformats.org/officeDocument/2006/math" xmlns:v="urn:schemas-microsoft-com:vml" xmlns:wp14="http://schemas.microsoft.com/office/word/2010/wordprocessingDrawing" xmlns:wp="http://schemas.openxmlformats.org/drawingml/2006/wordprocessingDrawing" xmlns:w10="urn:schemas-microsoft-com:office:word" xmlns:w="http://schemas.openxmlformats.org/wordprocessingml/2006/main" xmlns:w14="http://schemas.microsoft.com/office/word/2010/wordml" xmlns:w15="http://schemas.microsoft.com/office/word/2012/wordml" xmlns:wpg="http://schemas.microsoft.com/office/word/2010/wordprocessingGroup" xmlns:wpi="http://schemas.microsoft.com/office/word/2010/wordprocessingInk" xmlns:wne="http://schemas.microsoft.com/office/word/2006/wordml" xmlns:wps="http://schemas.microsoft.com/office/word/2010/wordprocessingShape" mc:Ignorable="w14 w15 wp14">
+<w:endnotes xmlns:wpc="http://schemas.microsoft.com/office/word/2010/wordprocessingCanvas" xmlns:cx="http://schemas.microsoft.com/office/drawing/2014/chartex" xmlns:cx1="http://schemas.microsoft.com/office/drawing/2015/9/8/chartex" xmlns:cx2="http://schemas.microsoft.com/office/drawing/2015/10/21/chartex" xmlns:cx3="http://schemas.microsoft.com/office/drawing/2016/5/9/chartex" xmlns:cx4="http://schemas.microsoft.com/office/drawing/2016/5/10/chartex" xmlns:cx5="http://schemas.microsoft.com/office/drawing/2016/5/11/chartex" xmlns:cx6="http://schemas.microsoft.com/office/drawing/2016/5/12/chartex" xmlns:cx7="http://schemas.microsoft.com/office/drawing/2016/5/13/chartex" xmlns:cx8="http://schemas.microsoft.com/office/drawing/2016/5/14/chartex" xmlns:mc="http://schemas.openxmlformats.org/markup-compatibility/2006" xmlns:aink="http://schemas.microsoft.com/office/drawing/2016/ink" xmlns:am3d="http://schemas.microsoft.com/office/drawing/2017/model3d" xmlns:o="urn:schemas-microsoft-com:office:office" xmlns:r="http://schemas.openxmlformats.org/officeDocument/2006/relationships" xmlns:m="http://schemas.openxmlformats.org/officeDocument/2006/math" xmlns:v="urn:schemas-microsoft-com:vml" xmlns:wp14="http://schemas.microsoft.com/office/word/2010/wordprocessingDrawing" xmlns:wp="http://schemas.openxmlformats.org/drawingml/2006/wordprocessingDrawing" xmlns:w10="urn:schemas-microsoft-com:office:word" xmlns:w="http://schemas.openxmlformats.org/wordprocessingml/2006/main" xmlns:w14="http://schemas.microsoft.com/office/word/2010/wordml" xmlns:w15="http://schemas.microsoft.com/office/word/2012/wordml" xmlns:w16cid="http://schemas.microsoft.com/office/word/2016/wordml/cid" xmlns:w16se="http://schemas.microsoft.com/office/word/2015/wordml/symex" xmlns:wpg="http://schemas.microsoft.com/office/word/2010/wordprocessingGroup" xmlns:wpi="http://schemas.microsoft.com/office/word/2010/wordprocessingInk" xmlns:wne="http://schemas.microsoft.com/office/word/2006/wordml" xmlns:wps="http://schemas.microsoft.com/office/word/2010/wordprocessingShape" mc:Ignorable="w14 w15 w16se w16cid wp14">
   <w:endnote w:type="separator" w:id="-1">
     <w:p>
       <w:pPr>
@@ -2404,7 +2802,7 @@
 </file>
 
 <file path=word/footer1.xml><?xml version="1.0" encoding="utf-8"?>
-<w:ftr xmlns:wpc="http://schemas.microsoft.com/office/word/2010/wordprocessingCanvas" xmlns:mc="http://schemas.openxmlformats.org/markup-compatibility/2006" xmlns:o="urn:schemas-microsoft-com:office:office" xmlns:r="http://schemas.openxmlformats.org/officeDocument/2006/relationships" xmlns:m="http://schemas.openxmlformats.org/officeDocument/2006/math" xmlns:v="urn:schemas-microsoft-com:vml" xmlns:wp14="http://schemas.microsoft.com/office/word/2010/wordprocessingDrawing" xmlns:wp="http://schemas.openxmlformats.org/drawingml/2006/wordprocessingDrawing" xmlns:w10="urn:schemas-microsoft-com:office:word" xmlns:w="http://schemas.openxmlformats.org/wordprocessingml/2006/main" xmlns:w14="http://schemas.microsoft.com/office/word/2010/wordml" xmlns:w15="http://schemas.microsoft.com/office/word/2012/wordml" xmlns:wpg="http://schemas.microsoft.com/office/word/2010/wordprocessingGroup" xmlns:wpi="http://schemas.microsoft.com/office/word/2010/wordprocessingInk" xmlns:wne="http://schemas.microsoft.com/office/word/2006/wordml" xmlns:wps="http://schemas.microsoft.com/office/word/2010/wordprocessingShape" mc:Ignorable="w14 w15 wp14">
+<w:ftr xmlns:wpc="http://schemas.microsoft.com/office/word/2010/wordprocessingCanvas" xmlns:cx="http://schemas.microsoft.com/office/drawing/2014/chartex" xmlns:cx1="http://schemas.microsoft.com/office/drawing/2015/9/8/chartex" xmlns:cx2="http://schemas.microsoft.com/office/drawing/2015/10/21/chartex" xmlns:cx3="http://schemas.microsoft.com/office/drawing/2016/5/9/chartex" xmlns:cx4="http://schemas.microsoft.com/office/drawing/2016/5/10/chartex" xmlns:cx5="http://schemas.microsoft.com/office/drawing/2016/5/11/chartex" xmlns:cx6="http://schemas.microsoft.com/office/drawing/2016/5/12/chartex" xmlns:cx7="http://schemas.microsoft.com/office/drawing/2016/5/13/chartex" xmlns:cx8="http://schemas.microsoft.com/office/drawing/2016/5/14/chartex" xmlns:mc="http://schemas.openxmlformats.org/markup-compatibility/2006" xmlns:aink="http://schemas.microsoft.com/office/drawing/2016/ink" xmlns:am3d="http://schemas.microsoft.com/office/drawing/2017/model3d" xmlns:o="urn:schemas-microsoft-com:office:office" xmlns:r="http://schemas.openxmlformats.org/officeDocument/2006/relationships" xmlns:m="http://schemas.openxmlformats.org/officeDocument/2006/math" xmlns:v="urn:schemas-microsoft-com:vml" xmlns:wp14="http://schemas.microsoft.com/office/word/2010/wordprocessingDrawing" xmlns:wp="http://schemas.openxmlformats.org/drawingml/2006/wordprocessingDrawing" xmlns:w10="urn:schemas-microsoft-com:office:word" xmlns:w="http://schemas.openxmlformats.org/wordprocessingml/2006/main" xmlns:w14="http://schemas.microsoft.com/office/word/2010/wordml" xmlns:w15="http://schemas.microsoft.com/office/word/2012/wordml" xmlns:w16cid="http://schemas.microsoft.com/office/word/2016/wordml/cid" xmlns:w16se="http://schemas.microsoft.com/office/word/2015/wordml/symex" xmlns:wpg="http://schemas.microsoft.com/office/word/2010/wordprocessingGroup" xmlns:wpi="http://schemas.microsoft.com/office/word/2010/wordprocessingInk" xmlns:wne="http://schemas.microsoft.com/office/word/2006/wordml" xmlns:wps="http://schemas.microsoft.com/office/word/2010/wordprocessingShape" mc:Ignorable="w14 w15 w16se w16cid wp14">
   <w:sdt>
     <w:sdtPr>
       <w:id w:val="-1877845114"/>
@@ -2449,7 +2847,7 @@
 </file>
 
 <file path=word/footnotes.xml><?xml version="1.0" encoding="utf-8"?>
-<w:footnotes xmlns:wpc="http://schemas.microsoft.com/office/word/2010/wordprocessingCanvas" xmlns:mc="http://schemas.openxmlformats.org/markup-compatibility/2006" xmlns:o="urn:schemas-microsoft-com:office:office" xmlns:r="http://schemas.openxmlformats.org/officeDocument/2006/relationships" xmlns:m="http://schemas.openxmlformats.org/officeDocument/2006/math" xmlns:v="urn:schemas-microsoft-com:vml" xmlns:wp14="http://schemas.microsoft.com/office/word/2010/wordprocessingDrawing" xmlns:wp="http://schemas.openxmlformats.org/drawingml/2006/wordprocessingDrawing" xmlns:w10="urn:schemas-microsoft-com:office:word" xmlns:w="http://schemas.openxmlformats.org/wordprocessingml/2006/main" xmlns:w14="http://schemas.microsoft.com/office/word/2010/wordml" xmlns:w15="http://schemas.microsoft.com/office/word/2012/wordml" xmlns:wpg="http://schemas.microsoft.com/office/word/2010/wordprocessingGroup" xmlns:wpi="http://schemas.microsoft.com/office/word/2010/wordprocessingInk" xmlns:wne="http://schemas.microsoft.com/office/word/2006/wordml" xmlns:wps="http://schemas.microsoft.com/office/word/2010/wordprocessingShape" mc:Ignorable="w14 w15 wp14">
+<w:footnotes xmlns:wpc="http://schemas.microsoft.com/office/word/2010/wordprocessingCanvas" xmlns:cx="http://schemas.microsoft.com/office/drawing/2014/chartex" xmlns:cx1="http://schemas.microsoft.com/office/drawing/2015/9/8/chartex" xmlns:cx2="http://schemas.microsoft.com/office/drawing/2015/10/21/chartex" xmlns:cx3="http://schemas.microsoft.com/office/drawing/2016/5/9/chartex" xmlns:cx4="http://schemas.microsoft.com/office/drawing/2016/5/10/chartex" xmlns:cx5="http://schemas.microsoft.com/office/drawing/2016/5/11/chartex" xmlns:cx6="http://schemas.microsoft.com/office/drawing/2016/5/12/chartex" xmlns:cx7="http://schemas.microsoft.com/office/drawing/2016/5/13/chartex" xmlns:cx8="http://schemas.microsoft.com/office/drawing/2016/5/14/chartex" xmlns:mc="http://schemas.openxmlformats.org/markup-compatibility/2006" xmlns:aink="http://schemas.microsoft.com/office/drawing/2016/ink" xmlns:am3d="http://schemas.microsoft.com/office/drawing/2017/model3d" xmlns:o="urn:schemas-microsoft-com:office:office" xmlns:r="http://schemas.openxmlformats.org/officeDocument/2006/relationships" xmlns:m="http://schemas.openxmlformats.org/officeDocument/2006/math" xmlns:v="urn:schemas-microsoft-com:vml" xmlns:wp14="http://schemas.microsoft.com/office/word/2010/wordprocessingDrawing" xmlns:wp="http://schemas.openxmlformats.org/drawingml/2006/wordprocessingDrawing" xmlns:w10="urn:schemas-microsoft-com:office:word" xmlns:w="http://schemas.openxmlformats.org/wordprocessingml/2006/main" xmlns:w14="http://schemas.microsoft.com/office/word/2010/wordml" xmlns:w15="http://schemas.microsoft.com/office/word/2012/wordml" xmlns:w16cid="http://schemas.microsoft.com/office/word/2016/wordml/cid" xmlns:w16se="http://schemas.microsoft.com/office/word/2015/wordml/symex" xmlns:wpg="http://schemas.microsoft.com/office/word/2010/wordprocessingGroup" xmlns:wpi="http://schemas.microsoft.com/office/word/2010/wordprocessingInk" xmlns:wne="http://schemas.microsoft.com/office/word/2006/wordml" xmlns:wps="http://schemas.microsoft.com/office/word/2010/wordprocessingShape" mc:Ignorable="w14 w15 w16se w16cid wp14">
   <w:footnote w:type="separator" w:id="-1">
     <w:p>
       <w:pPr>
@@ -2474,7 +2872,7 @@
 </file>
 
 <file path=word/styles.xml><?xml version="1.0" encoding="utf-8"?>
-<w:styles xmlns:mc="http://schemas.openxmlformats.org/markup-compatibility/2006" xmlns:r="http://schemas.openxmlformats.org/officeDocument/2006/relationships" xmlns:w="http://schemas.openxmlformats.org/wordprocessingml/2006/main" xmlns:w14="http://schemas.microsoft.com/office/word/2010/wordml" xmlns:w15="http://schemas.microsoft.com/office/word/2012/wordml" mc:Ignorable="w14 w15">
+<w:styles xmlns:mc="http://schemas.openxmlformats.org/markup-compatibility/2006" xmlns:r="http://schemas.openxmlformats.org/officeDocument/2006/relationships" xmlns:w="http://schemas.openxmlformats.org/wordprocessingml/2006/main" xmlns:w14="http://schemas.microsoft.com/office/word/2010/wordml" xmlns:w15="http://schemas.microsoft.com/office/word/2012/wordml" xmlns:w16cid="http://schemas.microsoft.com/office/word/2016/wordml/cid" xmlns:w16se="http://schemas.microsoft.com/office/word/2015/wordml/symex" mc:Ignorable="w14 w15 w16se w16cid">
   <w:docDefaults>
     <w:rPrDefault>
       <w:rPr>
@@ -2490,7 +2888,7 @@
       </w:pPr>
     </w:pPrDefault>
   </w:docDefaults>
-  <w:latentStyles w:defLockedState="0" w:defUIPriority="99" w:defSemiHidden="0" w:defUnhideWhenUsed="0" w:defQFormat="0" w:count="371">
+  <w:latentStyles w:defLockedState="0" w:defUIPriority="99" w:defSemiHidden="0" w:defUnhideWhenUsed="0" w:defQFormat="0" w:count="375">
     <w:lsdException w:name="Normal" w:uiPriority="0" w:qFormat="1"/>
     <w:lsdException w:name="heading 1" w:uiPriority="9" w:qFormat="1"/>
     <w:lsdException w:name="heading 2" w:semiHidden="1" w:uiPriority="9" w:unhideWhenUsed="1" w:qFormat="1"/>
@@ -2596,7 +2994,6 @@
     <w:lsdException w:name="HTML Sample" w:semiHidden="1" w:unhideWhenUsed="1"/>
     <w:lsdException w:name="HTML Typewriter" w:semiHidden="1" w:unhideWhenUsed="1"/>
     <w:lsdException w:name="HTML Variable" w:semiHidden="1" w:unhideWhenUsed="1"/>
-    <w:lsdException w:name="Normal Table" w:semiHidden="1" w:unhideWhenUsed="1"/>
     <w:lsdException w:name="annotation subject" w:semiHidden="1" w:unhideWhenUsed="1"/>
     <w:lsdException w:name="No List" w:semiHidden="1" w:unhideWhenUsed="1"/>
     <w:lsdException w:name="Outline List 1" w:semiHidden="1" w:unhideWhenUsed="1"/>
@@ -2640,10 +3037,8 @@
     <w:lsdException w:name="Table Elegant" w:semiHidden="1" w:unhideWhenUsed="1"/>
     <w:lsdException w:name="Table Professional" w:semiHidden="1" w:unhideWhenUsed="1"/>
     <w:lsdException w:name="Table Subtle 1" w:semiHidden="1" w:unhideWhenUsed="1"/>
-    <w:lsdException w:name="Table Subtle 2" w:semiHidden="1" w:unhideWhenUsed="1"/>
     <w:lsdException w:name="Table Web 1" w:semiHidden="1" w:unhideWhenUsed="1"/>
     <w:lsdException w:name="Table Web 2" w:semiHidden="1" w:unhideWhenUsed="1"/>
-    <w:lsdException w:name="Table Web 3" w:semiHidden="1" w:unhideWhenUsed="1"/>
     <w:lsdException w:name="Balloon Text" w:semiHidden="1" w:unhideWhenUsed="1"/>
     <w:lsdException w:name="Table Grid" w:uiPriority="39"/>
     <w:lsdException w:name="Table Theme" w:semiHidden="1" w:unhideWhenUsed="1"/>
@@ -2862,6 +3257,10 @@
     <w:lsdException w:name="List Table 5 Dark Accent 6" w:uiPriority="50"/>
     <w:lsdException w:name="List Table 6 Colorful Accent 6" w:uiPriority="51"/>
     <w:lsdException w:name="List Table 7 Colorful Accent 6" w:uiPriority="52"/>
+    <w:lsdException w:name="Mention" w:semiHidden="1" w:unhideWhenUsed="1"/>
+    <w:lsdException w:name="Smart Hyperlink" w:semiHidden="1" w:unhideWhenUsed="1"/>
+    <w:lsdException w:name="Hashtag" w:semiHidden="1" w:unhideWhenUsed="1"/>
+    <w:lsdException w:name="Unresolved Mention" w:semiHidden="1" w:unhideWhenUsed="1"/>
   </w:latentStyles>
   <w:style w:type="paragraph" w:default="1" w:styleId="Standaard">
     <w:name w:val="Normal"/>
@@ -3569,7 +3968,7 @@
 </file>
 
 <file path=customXml/itemProps1.xml><?xml version="1.0" encoding="utf-8"?>
-<ds:datastoreItem xmlns:ds="http://schemas.openxmlformats.org/officeDocument/2006/customXml" ds:itemID="{5761CFD6-9A37-417A-B005-8E6B541C6268}">
+<ds:datastoreItem xmlns:ds="http://schemas.openxmlformats.org/officeDocument/2006/customXml" ds:itemID="{149A336D-6478-470C-B24F-8F414EA77A31}">
   <ds:schemaRefs>
     <ds:schemaRef ds:uri="http://schemas.openxmlformats.org/officeDocument/2006/bibliography"/>
   </ds:schemaRefs>

</xml_diff>

<commit_message>
Changes Implementatieplan and uitgevoerde, added enquête
</commit_message>
<xml_diff>
--- a/Periode 12 Kerntaak 1,2,3/KT3/KT3.1/KT3.1.1 Implementatieplan (Technisch en Orginisatorisch)/Implementatieplan (Technisch en Orginisatorisch) v1.0.0.docx
+++ b/Periode 12 Kerntaak 1,2,3/KT3/KT3.1/KT3.1.1 Implementatieplan (Technisch en Orginisatorisch)/Implementatieplan (Technisch en Orginisatorisch) v1.0.0.docx
@@ -1,6 +1,6 @@
 
 <file path=word/document.xml><?xml version="1.0" encoding="utf-8"?>
-<w:document xmlns:wpc="http://schemas.microsoft.com/office/word/2010/wordprocessingCanvas" xmlns:mc="http://schemas.openxmlformats.org/markup-compatibility/2006" xmlns:o="urn:schemas-microsoft-com:office:office" xmlns:r="http://schemas.openxmlformats.org/officeDocument/2006/relationships" xmlns:m="http://schemas.openxmlformats.org/officeDocument/2006/math" xmlns:v="urn:schemas-microsoft-com:vml" xmlns:wp14="http://schemas.microsoft.com/office/word/2010/wordprocessingDrawing" xmlns:wp="http://schemas.openxmlformats.org/drawingml/2006/wordprocessingDrawing" xmlns:w10="urn:schemas-microsoft-com:office:word" xmlns:w="http://schemas.openxmlformats.org/wordprocessingml/2006/main" xmlns:w14="http://schemas.microsoft.com/office/word/2010/wordml" xmlns:w15="http://schemas.microsoft.com/office/word/2012/wordml" xmlns:wpg="http://schemas.microsoft.com/office/word/2010/wordprocessingGroup" xmlns:wpi="http://schemas.microsoft.com/office/word/2010/wordprocessingInk" xmlns:wne="http://schemas.microsoft.com/office/word/2006/wordml" xmlns:wps="http://schemas.microsoft.com/office/word/2010/wordprocessingShape" mc:Ignorable="w14 w15 wp14">
+<w:document xmlns:wpc="http://schemas.microsoft.com/office/word/2010/wordprocessingCanvas" xmlns:cx="http://schemas.microsoft.com/office/drawing/2014/chartex" xmlns:cx1="http://schemas.microsoft.com/office/drawing/2015/9/8/chartex" xmlns:cx2="http://schemas.microsoft.com/office/drawing/2015/10/21/chartex" xmlns:cx3="http://schemas.microsoft.com/office/drawing/2016/5/9/chartex" xmlns:cx4="http://schemas.microsoft.com/office/drawing/2016/5/10/chartex" xmlns:cx5="http://schemas.microsoft.com/office/drawing/2016/5/11/chartex" xmlns:cx6="http://schemas.microsoft.com/office/drawing/2016/5/12/chartex" xmlns:cx7="http://schemas.microsoft.com/office/drawing/2016/5/13/chartex" xmlns:cx8="http://schemas.microsoft.com/office/drawing/2016/5/14/chartex" xmlns:mc="http://schemas.openxmlformats.org/markup-compatibility/2006" xmlns:aink="http://schemas.microsoft.com/office/drawing/2016/ink" xmlns:am3d="http://schemas.microsoft.com/office/drawing/2017/model3d" xmlns:o="urn:schemas-microsoft-com:office:office" xmlns:r="http://schemas.openxmlformats.org/officeDocument/2006/relationships" xmlns:m="http://schemas.openxmlformats.org/officeDocument/2006/math" xmlns:v="urn:schemas-microsoft-com:vml" xmlns:wp14="http://schemas.microsoft.com/office/word/2010/wordprocessingDrawing" xmlns:wp="http://schemas.openxmlformats.org/drawingml/2006/wordprocessingDrawing" xmlns:w10="urn:schemas-microsoft-com:office:word" xmlns:w="http://schemas.openxmlformats.org/wordprocessingml/2006/main" xmlns:w14="http://schemas.microsoft.com/office/word/2010/wordml" xmlns:w15="http://schemas.microsoft.com/office/word/2012/wordml" xmlns:w16cid="http://schemas.microsoft.com/office/word/2016/wordml/cid" xmlns:w16se="http://schemas.microsoft.com/office/word/2015/wordml/symex" xmlns:wpg="http://schemas.microsoft.com/office/word/2010/wordprocessingGroup" xmlns:wpi="http://schemas.microsoft.com/office/word/2010/wordprocessingInk" xmlns:wne="http://schemas.microsoft.com/office/word/2006/wordml" xmlns:wps="http://schemas.microsoft.com/office/word/2010/wordprocessingShape" mc:Ignorable="w14 w15 w16se w16cid wp14">
   <w:body>
     <w:p>
       <w:pPr>
@@ -1133,7 +1133,15 @@
         <w:t>. Het technisch implementatie plan wordt hieronder in twee fases beschreven. Het opzetten van de database op de SQL Server en het opzetten van de Website op IIS.</w:t>
       </w:r>
       <w:r>
-        <w:t xml:space="preserve"> Deze handelingen worden door de opdrachtgever (Michel Cosman) uitgevoerd </w:t>
+        <w:t xml:space="preserve"> Deze handelingen worden door de opdrachtgever (Michel </w:t>
+      </w:r>
+      <w:proofErr w:type="spellStart"/>
+      <w:r>
+        <w:t>Cosman</w:t>
+      </w:r>
+      <w:proofErr w:type="spellEnd"/>
+      <w:r>
+        <w:t xml:space="preserve">) uitgevoerd </w:t>
       </w:r>
       <w:r>
         <w:t>in</w:t>
@@ -1203,7 +1211,23 @@
         <w:t xml:space="preserve"> Server</w:t>
       </w:r>
       <w:r>
-        <w:t xml:space="preserve"> Management Studio met de rechtermuisknop te klikken op de ‘TTR-MDCS’ database. Te klikken op ‘Tasks’ en vervolgens op ‘Detach’</w:t>
+        <w:t xml:space="preserve"> Management Studio met de rechtermuisknop te klikken op de ‘TTR-MDCS’ database. Te klikken op ‘</w:t>
+      </w:r>
+      <w:proofErr w:type="spellStart"/>
+      <w:r>
+        <w:t>Tasks</w:t>
+      </w:r>
+      <w:proofErr w:type="spellEnd"/>
+      <w:r>
+        <w:t>’ en vervolgens op ‘</w:t>
+      </w:r>
+      <w:proofErr w:type="spellStart"/>
+      <w:r>
+        <w:t>Detach</w:t>
+      </w:r>
+      <w:proofErr w:type="spellEnd"/>
+      <w:r>
+        <w:t>’</w:t>
       </w:r>
     </w:p>
     <w:p>
@@ -1258,8 +1282,6 @@
       <w:r>
         <w:br/>
       </w:r>
-      <w:bookmarkStart w:id="3" w:name="_GoBack"/>
-      <w:bookmarkEnd w:id="3"/>
       <w:r>
         <w:rPr>
           <w:i/>
@@ -1554,7 +1576,15 @@
         <w:t>Wanneer deze bestanden zijn gekopieerd moeten deze worden gezet op de SQL Server. Om dit te doen moet er via Remote Desktop, connectie worden gemaakt met de Microsoft Server. O</w:t>
       </w:r>
       <w:r>
-        <w:t>p deze server moet SQL Server Management Studio worden geopend. Vanuit hier moet het MDF bestand worden gekoppeld in SQL Server Management Studio. Dit wordt gedaan door in SQL Server Management Studio met de rechtermuisknop te klikken op de ‘Databases’ map. En vervolgens te klikken op ‘Attach’</w:t>
+        <w:t>p deze server moet SQL Server Management Studio worden geopend. Vanuit hier moet het MDF bestand worden gekoppeld in SQL Server Management Studio. Dit wordt gedaan door in SQL Server Management Studio met de rechtermuisknop te klikken op de ‘Databases’ map. En vervolgens te klikken op ‘</w:t>
+      </w:r>
+      <w:proofErr w:type="spellStart"/>
+      <w:r>
+        <w:t>Attach</w:t>
+      </w:r>
+      <w:proofErr w:type="spellEnd"/>
+      <w:r>
+        <w:t>’</w:t>
       </w:r>
     </w:p>
     <w:p>
@@ -1640,7 +1670,15 @@
     </w:p>
     <w:p>
       <w:r>
-        <w:t>Hierna wordt er een nieuw scherm getoond en moet de knop ‘Add’ worden geklikt</w:t>
+        <w:t>Hierna wordt er een nieuw scherm getoond en moet de knop ‘</w:t>
+      </w:r>
+      <w:proofErr w:type="spellStart"/>
+      <w:r>
+        <w:t>Add</w:t>
+      </w:r>
+      <w:proofErr w:type="spellEnd"/>
+      <w:r>
+        <w:t>’ worden geklikt</w:t>
       </w:r>
       <w:r>
         <w:t>.</w:t>
@@ -1958,12 +1996,12 @@
       <w:pPr>
         <w:pStyle w:val="Kop2"/>
       </w:pPr>
-      <w:bookmarkStart w:id="4" w:name="_Toc515361912"/>
+      <w:bookmarkStart w:id="3" w:name="_Toc515361912"/>
       <w:r>
         <w:lastRenderedPageBreak/>
         <w:t>Opzetten Website:</w:t>
       </w:r>
-      <w:bookmarkEnd w:id="4"/>
+      <w:bookmarkEnd w:id="3"/>
     </w:p>
     <w:p>
       <w:pPr>
@@ -2077,7 +2115,23 @@
         <w:t xml:space="preserve"> opties de </w:t>
       </w:r>
       <w:r>
-        <w:t>componenten (.NET Extensibility 4.5, ISAPI Extensions en ISAPI Filters)</w:t>
+        <w:t xml:space="preserve">componenten (.NET </w:t>
+      </w:r>
+      <w:proofErr w:type="spellStart"/>
+      <w:r>
+        <w:t>Extensibility</w:t>
+      </w:r>
+      <w:proofErr w:type="spellEnd"/>
+      <w:r>
+        <w:t xml:space="preserve"> 4.5, ISAPI </w:t>
+      </w:r>
+      <w:proofErr w:type="spellStart"/>
+      <w:r>
+        <w:t>Extensions</w:t>
+      </w:r>
+      <w:proofErr w:type="spellEnd"/>
+      <w:r>
+        <w:t xml:space="preserve"> en ISAPI Filters)</w:t>
       </w:r>
       <w:r>
         <w:t xml:space="preserve"> worden geïnstalleerd.</w:t>
@@ -2107,7 +2161,33 @@
         <w:rPr>
           <w:lang w:eastAsia="nl-NL"/>
         </w:rPr>
-        <w:t xml:space="preserve">Wanneer alle componenten aanwezig zijn die zijn benodigd om een ASP.NET applicatie te draaien op IIS, moet er een map worden toegevoegd waar de ontwikkelde website in moet komen te staan. Deze map moet komen te staan onder </w:t>
+        <w:t xml:space="preserve">Wanneer alle componenten aanwezig zijn die zijn benodigd om een </w:t>
+      </w:r>
+      <w:bookmarkStart w:id="4" w:name="_Hlk515385159"/>
+      <w:r>
+        <w:rPr>
+          <w:lang w:eastAsia="nl-NL"/>
+        </w:rPr>
+        <w:t>ASP.NET</w:t>
+      </w:r>
+      <w:r>
+        <w:rPr>
+          <w:lang w:eastAsia="nl-NL"/>
+        </w:rPr>
+        <w:t xml:space="preserve"> MVC Web A</w:t>
+      </w:r>
+      <w:r>
+        <w:rPr>
+          <w:lang w:eastAsia="nl-NL"/>
+        </w:rPr>
+        <w:t>pplicatie te draaien op IIS</w:t>
+      </w:r>
+      <w:bookmarkEnd w:id="4"/>
+      <w:r>
+        <w:rPr>
+          <w:lang w:eastAsia="nl-NL"/>
+        </w:rPr>
+        <w:t xml:space="preserve">, moet er een map worden toegevoegd waar de ontwikkelde website in moet komen te staan. Deze map moet komen te staan onder </w:t>
       </w:r>
       <w:r>
         <w:rPr>
@@ -2117,6 +2197,7 @@
         </w:rPr>
         <w:t xml:space="preserve"> </w:t>
       </w:r>
+      <w:bookmarkStart w:id="5" w:name="_Hlk515385232"/>
       <w:r>
         <w:rPr>
           <w:color w:val="5B9BD5" w:themeColor="accent1"/>
@@ -2127,8 +2208,10 @@
       <w:r>
         <w:t>.</w:t>
       </w:r>
-    </w:p>
-    <w:p>
+      <w:bookmarkEnd w:id="5"/>
+    </w:p>
+    <w:p>
+      <w:bookmarkStart w:id="6" w:name="_Hlk515385244"/>
       <w:r>
         <w:rPr>
           <w:noProof/>
@@ -2203,6 +2286,7 @@
         <w:t>atie</w:t>
       </w:r>
     </w:p>
+    <w:bookmarkEnd w:id="6"/>
     <w:p/>
     <w:p/>
     <w:p/>
@@ -2239,15 +2323,30 @@
         <w:rPr>
           <w:lang w:eastAsia="nl-NL"/>
         </w:rPr>
-        <w:t>Wanneer deze map is toegevoegd kan de website worden aangemaakt via IIS. Dit wordt gedaan door met de rechtermuisknop te klikken op ‘Sites’ en vervolgens op ‘Add Website’.</w:t>
-      </w:r>
-    </w:p>
-    <w:p>
-      <w:pPr>
+        <w:t>Wanneer deze map is toegevoegd kan de website worden aangemaakt via IIS. Dit wordt gedaan door met de rechtermuisknop te klikken op ‘Sites’ en vervolgens op ‘</w:t>
+      </w:r>
+      <w:proofErr w:type="spellStart"/>
+      <w:r>
         <w:rPr>
           <w:lang w:eastAsia="nl-NL"/>
         </w:rPr>
-      </w:pPr>
+        <w:t>Add</w:t>
+      </w:r>
+      <w:proofErr w:type="spellEnd"/>
+      <w:r>
+        <w:rPr>
+          <w:lang w:eastAsia="nl-NL"/>
+        </w:rPr>
+        <w:t xml:space="preserve"> Website’.</w:t>
+      </w:r>
+    </w:p>
+    <w:p>
+      <w:pPr>
+        <w:rPr>
+          <w:lang w:eastAsia="nl-NL"/>
+        </w:rPr>
+      </w:pPr>
+      <w:bookmarkStart w:id="7" w:name="_Hlk515385385"/>
       <w:r>
         <w:rPr>
           <w:noProof/>
@@ -2295,15 +2394,26 @@
         </w:rPr>
         <w:br/>
       </w:r>
+      <w:proofErr w:type="spellStart"/>
       <w:r>
         <w:rPr>
           <w:i/>
           <w:sz w:val="16"/>
           <w:szCs w:val="16"/>
         </w:rPr>
-        <w:t>Add Website optie in IIS</w:t>
-      </w:r>
-    </w:p>
+        <w:t>Add</w:t>
+      </w:r>
+      <w:proofErr w:type="spellEnd"/>
+      <w:r>
+        <w:rPr>
+          <w:i/>
+          <w:sz w:val="16"/>
+          <w:szCs w:val="16"/>
+        </w:rPr>
+        <w:t xml:space="preserve"> Website optie in IIS</w:t>
+      </w:r>
+    </w:p>
+    <w:bookmarkEnd w:id="7"/>
     <w:p>
       <w:pPr>
         <w:rPr>
@@ -2355,6 +2465,7 @@
           <w:lang w:eastAsia="nl-NL"/>
         </w:rPr>
       </w:pPr>
+      <w:bookmarkStart w:id="8" w:name="_Hlk515385741"/>
       <w:r>
         <w:rPr>
           <w:noProof/>
@@ -2469,21 +2580,23 @@
         </w:rPr>
         <w:br/>
       </w:r>
+      <w:proofErr w:type="spellStart"/>
       <w:r>
         <w:rPr>
           <w:i/>
           <w:sz w:val="16"/>
           <w:szCs w:val="16"/>
         </w:rPr>
-        <w:t>Add Website scherm in IIS</w:t>
-      </w:r>
+        <w:t>Add</w:t>
+      </w:r>
+      <w:proofErr w:type="spellEnd"/>
       <w:r>
         <w:rPr>
           <w:i/>
           <w:sz w:val="16"/>
           <w:szCs w:val="16"/>
         </w:rPr>
-        <w:tab/>
+        <w:t xml:space="preserve"> Website scherm in IIS</w:t>
       </w:r>
       <w:r>
         <w:rPr>
@@ -2516,9 +2629,18 @@
           <w:szCs w:val="16"/>
         </w:rPr>
         <w:tab/>
+      </w:r>
+      <w:r>
+        <w:rPr>
+          <w:i/>
+          <w:sz w:val="16"/>
+          <w:szCs w:val="16"/>
+        </w:rPr>
+        <w:tab/>
         <w:t xml:space="preserve">         Website aangemaakt in IIS</w:t>
       </w:r>
     </w:p>
+    <w:bookmarkEnd w:id="8"/>
     <w:p>
       <w:pPr>
         <w:rPr>
@@ -2590,8 +2712,27 @@
     </w:p>
     <w:p>
       <w:r>
-        <w:t>Als de Website is aangemaakt in IIS kan er in de solution die lokaal staat met de rechtermuisknop worden geklikt op het project. En vervolgende worden geklikt op de optie ‘Publish’.</w:t>
-      </w:r>
+        <w:t xml:space="preserve">Als de Website is aangemaakt in IIS kan er in de solution die lokaal staat met </w:t>
+      </w:r>
+      <w:bookmarkStart w:id="9" w:name="_Hlk515385881"/>
+      <w:r>
+        <w:t>de rechtermuisknop worden geklikt op het project. En vervolgen</w:t>
+      </w:r>
+      <w:r>
+        <w:t>s</w:t>
+      </w:r>
+      <w:r>
+        <w:t xml:space="preserve"> worden geklikt op de optie ‘</w:t>
+      </w:r>
+      <w:proofErr w:type="spellStart"/>
+      <w:r>
+        <w:t>Publish</w:t>
+      </w:r>
+      <w:proofErr w:type="spellEnd"/>
+      <w:r>
+        <w:t>’.</w:t>
+      </w:r>
+      <w:bookmarkEnd w:id="9"/>
     </w:p>
     <w:p>
       <w:r>
@@ -2638,13 +2779,23 @@
       <w:r>
         <w:br/>
       </w:r>
+      <w:proofErr w:type="spellStart"/>
       <w:r>
         <w:rPr>
           <w:i/>
           <w:sz w:val="16"/>
           <w:szCs w:val="16"/>
         </w:rPr>
-        <w:t>Publish project optie</w:t>
+        <w:t>Publish</w:t>
+      </w:r>
+      <w:proofErr w:type="spellEnd"/>
+      <w:r>
+        <w:rPr>
+          <w:i/>
+          <w:sz w:val="16"/>
+          <w:szCs w:val="16"/>
+        </w:rPr>
+        <w:t xml:space="preserve"> project optie</w:t>
       </w:r>
     </w:p>
     <w:p>
@@ -2686,8 +2837,13 @@
         <w:t>. V</w:t>
       </w:r>
       <w:r>
-        <w:t>ervolgens moet er op de knop ‘Publish</w:t>
-      </w:r>
+        <w:t>ervolgens moet er op de knop ‘</w:t>
+      </w:r>
+      <w:proofErr w:type="spellStart"/>
+      <w:r>
+        <w:t>Publish</w:t>
+      </w:r>
+      <w:proofErr w:type="spellEnd"/>
       <w:r>
         <w:t>’ worden geklikt.</w:t>
       </w:r>
@@ -2737,13 +2893,23 @@
       <w:r>
         <w:br/>
       </w:r>
+      <w:proofErr w:type="spellStart"/>
       <w:r>
         <w:rPr>
           <w:i/>
           <w:sz w:val="16"/>
           <w:szCs w:val="16"/>
         </w:rPr>
-        <w:t>Publish project scherm</w:t>
+        <w:t>Publish</w:t>
+      </w:r>
+      <w:proofErr w:type="spellEnd"/>
+      <w:r>
+        <w:rPr>
+          <w:i/>
+          <w:sz w:val="16"/>
+          <w:szCs w:val="16"/>
+        </w:rPr>
+        <w:t xml:space="preserve"> project scherm</w:t>
       </w:r>
     </w:p>
     <w:p>
@@ -2757,7 +2923,13 @@
           <w:u w:val="single"/>
         </w:rPr>
         <w:lastRenderedPageBreak/>
-        <w:t>Stap 6</w:t>
+        <w:t xml:space="preserve">Stap </w:t>
+      </w:r>
+      <w:r>
+        <w:rPr>
+          <w:u w:val="single"/>
+        </w:rPr>
+        <w:t>7</w:t>
       </w:r>
       <w:r>
         <w:rPr>
@@ -2780,8 +2952,59 @@
           <w:szCs w:val="18"/>
           <w:u w:val="single"/>
         </w:rPr>
-        <w:t>C:\Users\Kenley Strik\Documents\Visual Studio 2017\Projects\TTR-MDCS\TTR-MDCS\bin\Release\PublishOutput</w:t>
-      </w:r>
+        <w:t>C:\Users\Kenley Strik\</w:t>
+      </w:r>
+      <w:proofErr w:type="spellStart"/>
+      <w:r>
+        <w:rPr>
+          <w:color w:val="5B9BD5" w:themeColor="accent1"/>
+          <w:sz w:val="18"/>
+          <w:szCs w:val="18"/>
+          <w:u w:val="single"/>
+        </w:rPr>
+        <w:t>Documents</w:t>
+      </w:r>
+      <w:proofErr w:type="spellEnd"/>
+      <w:r>
+        <w:rPr>
+          <w:color w:val="5B9BD5" w:themeColor="accent1"/>
+          <w:sz w:val="18"/>
+          <w:szCs w:val="18"/>
+          <w:u w:val="single"/>
+        </w:rPr>
+        <w:t>\Visual Studio 2017\</w:t>
+      </w:r>
+      <w:proofErr w:type="spellStart"/>
+      <w:r>
+        <w:rPr>
+          <w:color w:val="5B9BD5" w:themeColor="accent1"/>
+          <w:sz w:val="18"/>
+          <w:szCs w:val="18"/>
+          <w:u w:val="single"/>
+        </w:rPr>
+        <w:t>Projects</w:t>
+      </w:r>
+      <w:proofErr w:type="spellEnd"/>
+      <w:r>
+        <w:rPr>
+          <w:color w:val="5B9BD5" w:themeColor="accent1"/>
+          <w:sz w:val="18"/>
+          <w:szCs w:val="18"/>
+          <w:u w:val="single"/>
+        </w:rPr>
+        <w:t>\TTR-MDCS\TTR-MDCS\bin\Release\</w:t>
+      </w:r>
+      <w:proofErr w:type="spellStart"/>
+      <w:r>
+        <w:rPr>
+          <w:color w:val="5B9BD5" w:themeColor="accent1"/>
+          <w:sz w:val="18"/>
+          <w:szCs w:val="18"/>
+          <w:u w:val="single"/>
+        </w:rPr>
+        <w:t>PublishOutput</w:t>
+      </w:r>
+      <w:proofErr w:type="spellEnd"/>
       <w:r>
         <w:t>.</w:t>
       </w:r>
@@ -2853,7 +3076,13 @@
         <w:rPr>
           <w:u w:val="single"/>
         </w:rPr>
-        <w:t>Stap 7</w:t>
+        <w:t xml:space="preserve">Stap </w:t>
+      </w:r>
+      <w:r>
+        <w:rPr>
+          <w:u w:val="single"/>
+        </w:rPr>
+        <w:t>8</w:t>
       </w:r>
       <w:r>
         <w:rPr>
@@ -2965,7 +3194,13 @@
           <w:u w:val="single"/>
         </w:rPr>
         <w:lastRenderedPageBreak/>
-        <w:t>Stap 8</w:t>
+        <w:t xml:space="preserve">Stap </w:t>
+      </w:r>
+      <w:r>
+        <w:rPr>
+          <w:u w:val="single"/>
+        </w:rPr>
+        <w:t>9</w:t>
       </w:r>
       <w:r>
         <w:rPr>
@@ -2976,23 +3211,64 @@
     </w:p>
     <w:p>
       <w:r>
-        <w:t>Het Web.config bestand zal moeten worden aangepast zodat de connectiestrings refereren naar de juiste databases. Deze moeten op de volgende manier worden opgebouwd:</w:t>
-      </w:r>
-    </w:p>
-    <w:p>
-      <w:pPr>
-        <w:rPr>
-          <w:sz w:val="20"/>
-          <w:szCs w:val="20"/>
-        </w:rPr>
-      </w:pPr>
-      <w:r>
-        <w:rPr>
-          <w:sz w:val="20"/>
-          <w:szCs w:val="20"/>
-        </w:rPr>
-        <w:t>&lt;add name="TTR-MDCS" connectionString="data source=</w:t>
-      </w:r>
+        <w:t xml:space="preserve">Het </w:t>
+      </w:r>
+      <w:proofErr w:type="spellStart"/>
+      <w:r>
+        <w:t>Web.config</w:t>
+      </w:r>
+      <w:proofErr w:type="spellEnd"/>
+      <w:r>
+        <w:t xml:space="preserve"> bestand zal moeten worden aangepast zodat de connectiestrings refereren naar de juiste databases. Deze moeten op de volgende manier worden opgebouwd:</w:t>
+      </w:r>
+    </w:p>
+    <w:p>
+      <w:pPr>
+        <w:rPr>
+          <w:sz w:val="20"/>
+          <w:szCs w:val="20"/>
+        </w:rPr>
+      </w:pPr>
+      <w:r>
+        <w:rPr>
+          <w:sz w:val="20"/>
+          <w:szCs w:val="20"/>
+        </w:rPr>
+        <w:t>&lt;</w:t>
+      </w:r>
+      <w:proofErr w:type="spellStart"/>
+      <w:r>
+        <w:rPr>
+          <w:sz w:val="20"/>
+          <w:szCs w:val="20"/>
+        </w:rPr>
+        <w:t>add</w:t>
+      </w:r>
+      <w:proofErr w:type="spellEnd"/>
+      <w:r>
+        <w:rPr>
+          <w:sz w:val="20"/>
+          <w:szCs w:val="20"/>
+        </w:rPr>
+        <w:t xml:space="preserve"> name="TTR-MDCS" </w:t>
+      </w:r>
+      <w:proofErr w:type="spellStart"/>
+      <w:r>
+        <w:rPr>
+          <w:sz w:val="20"/>
+          <w:szCs w:val="20"/>
+        </w:rPr>
+        <w:t>connectionString</w:t>
+      </w:r>
+      <w:proofErr w:type="spellEnd"/>
+      <w:r>
+        <w:rPr>
+          <w:sz w:val="20"/>
+          <w:szCs w:val="20"/>
+        </w:rPr>
+        <w:t>="data source=</w:t>
+      </w:r>
+      <w:proofErr w:type="spellStart"/>
       <w:r>
         <w:rPr>
           <w:color w:val="FF0000"/>
@@ -3006,8 +3282,65 @@
           <w:sz w:val="20"/>
           <w:szCs w:val="20"/>
         </w:rPr>
-        <w:t>;initial catalog=TTR-MDCS;user id=</w:t>
-      </w:r>
+        <w:t>;initial</w:t>
+      </w:r>
+      <w:proofErr w:type="spellEnd"/>
+      <w:r>
+        <w:rPr>
+          <w:sz w:val="20"/>
+          <w:szCs w:val="20"/>
+        </w:rPr>
+        <w:t xml:space="preserve"> </w:t>
+      </w:r>
+      <w:proofErr w:type="spellStart"/>
+      <w:r>
+        <w:rPr>
+          <w:sz w:val="20"/>
+          <w:szCs w:val="20"/>
+        </w:rPr>
+        <w:t>catalog</w:t>
+      </w:r>
+      <w:proofErr w:type="spellEnd"/>
+      <w:r>
+        <w:rPr>
+          <w:sz w:val="20"/>
+          <w:szCs w:val="20"/>
+        </w:rPr>
+        <w:t>=</w:t>
+      </w:r>
+      <w:proofErr w:type="spellStart"/>
+      <w:r>
+        <w:rPr>
+          <w:sz w:val="20"/>
+          <w:szCs w:val="20"/>
+        </w:rPr>
+        <w:t>TTR-MDCS;user</w:t>
+      </w:r>
+      <w:proofErr w:type="spellEnd"/>
+      <w:r>
+        <w:rPr>
+          <w:sz w:val="20"/>
+          <w:szCs w:val="20"/>
+        </w:rPr>
+        <w:t xml:space="preserve"> </w:t>
+      </w:r>
+      <w:proofErr w:type="spellStart"/>
+      <w:r>
+        <w:rPr>
+          <w:sz w:val="20"/>
+          <w:szCs w:val="20"/>
+        </w:rPr>
+        <w:t>id</w:t>
+      </w:r>
+      <w:proofErr w:type="spellEnd"/>
+      <w:r>
+        <w:rPr>
+          <w:sz w:val="20"/>
+          <w:szCs w:val="20"/>
+        </w:rPr>
+        <w:t>=</w:t>
+      </w:r>
+      <w:proofErr w:type="spellStart"/>
       <w:r>
         <w:rPr>
           <w:color w:val="FF0000"/>
@@ -3021,8 +3354,17 @@
           <w:sz w:val="20"/>
           <w:szCs w:val="20"/>
         </w:rPr>
-        <w:t>;password=</w:t>
-      </w:r>
+        <w:t>;password</w:t>
+      </w:r>
+      <w:proofErr w:type="spellEnd"/>
+      <w:r>
+        <w:rPr>
+          <w:sz w:val="20"/>
+          <w:szCs w:val="20"/>
+        </w:rPr>
+        <w:t>=</w:t>
+      </w:r>
+      <w:proofErr w:type="spellStart"/>
       <w:r>
         <w:rPr>
           <w:color w:val="FF0000"/>
@@ -3036,16 +3378,104 @@
           <w:sz w:val="20"/>
           <w:szCs w:val="20"/>
         </w:rPr>
-        <w:t>;Integrated Security=False" providerName="System.Data.SqlClient" /&gt;</w:t>
-      </w:r>
-    </w:p>
-    <w:p>
-      <w:r>
-        <w:rPr>
-          <w:sz w:val="20"/>
-          <w:szCs w:val="20"/>
-        </w:rPr>
-        <w:t>&lt;add name="TCLOAN" connectionString="data source=</w:t>
+        <w:t>;Integrated</w:t>
+      </w:r>
+      <w:proofErr w:type="spellEnd"/>
+      <w:r>
+        <w:rPr>
+          <w:sz w:val="20"/>
+          <w:szCs w:val="20"/>
+        </w:rPr>
+        <w:t xml:space="preserve"> Security=</w:t>
+      </w:r>
+      <w:proofErr w:type="spellStart"/>
+      <w:r>
+        <w:rPr>
+          <w:sz w:val="20"/>
+          <w:szCs w:val="20"/>
+        </w:rPr>
+        <w:t>False</w:t>
+      </w:r>
+      <w:proofErr w:type="spellEnd"/>
+      <w:r>
+        <w:rPr>
+          <w:sz w:val="20"/>
+          <w:szCs w:val="20"/>
+        </w:rPr>
+        <w:t xml:space="preserve">" </w:t>
+      </w:r>
+      <w:proofErr w:type="spellStart"/>
+      <w:r>
+        <w:rPr>
+          <w:sz w:val="20"/>
+          <w:szCs w:val="20"/>
+        </w:rPr>
+        <w:t>providerName</w:t>
+      </w:r>
+      <w:proofErr w:type="spellEnd"/>
+      <w:r>
+        <w:rPr>
+          <w:sz w:val="20"/>
+          <w:szCs w:val="20"/>
+        </w:rPr>
+        <w:t>="</w:t>
+      </w:r>
+      <w:proofErr w:type="spellStart"/>
+      <w:r>
+        <w:rPr>
+          <w:sz w:val="20"/>
+          <w:szCs w:val="20"/>
+        </w:rPr>
+        <w:t>System.Data.SqlClient</w:t>
+      </w:r>
+      <w:proofErr w:type="spellEnd"/>
+      <w:r>
+        <w:rPr>
+          <w:sz w:val="20"/>
+          <w:szCs w:val="20"/>
+        </w:rPr>
+        <w:t>" /&gt;</w:t>
+      </w:r>
+    </w:p>
+    <w:p>
+      <w:r>
+        <w:rPr>
+          <w:sz w:val="20"/>
+          <w:szCs w:val="20"/>
+        </w:rPr>
+        <w:t>&lt;</w:t>
+      </w:r>
+      <w:proofErr w:type="spellStart"/>
+      <w:r>
+        <w:rPr>
+          <w:sz w:val="20"/>
+          <w:szCs w:val="20"/>
+        </w:rPr>
+        <w:t>add</w:t>
+      </w:r>
+      <w:proofErr w:type="spellEnd"/>
+      <w:r>
+        <w:rPr>
+          <w:sz w:val="20"/>
+          <w:szCs w:val="20"/>
+        </w:rPr>
+        <w:t xml:space="preserve"> name="TCLOAN" </w:t>
+      </w:r>
+      <w:proofErr w:type="spellStart"/>
+      <w:r>
+        <w:rPr>
+          <w:sz w:val="20"/>
+          <w:szCs w:val="20"/>
+        </w:rPr>
+        <w:t>connectionString</w:t>
+      </w:r>
+      <w:proofErr w:type="spellEnd"/>
+      <w:r>
+        <w:rPr>
+          <w:sz w:val="20"/>
+          <w:szCs w:val="20"/>
+        </w:rPr>
+        <w:t>="data source=</w:t>
       </w:r>
       <w:r>
         <w:rPr>
@@ -3053,14 +3483,63 @@
           <w:sz w:val="20"/>
           <w:szCs w:val="20"/>
         </w:rPr>
-        <w:t xml:space="preserve"> IPADDRES</w:t>
-      </w:r>
-      <w:r>
-        <w:rPr>
-          <w:sz w:val="20"/>
-          <w:szCs w:val="20"/>
-        </w:rPr>
-        <w:t xml:space="preserve">;initial catalog=TCLOAN;user </w:t>
+        <w:t xml:space="preserve"> </w:t>
+      </w:r>
+      <w:proofErr w:type="spellStart"/>
+      <w:r>
+        <w:rPr>
+          <w:color w:val="FF0000"/>
+          <w:sz w:val="20"/>
+          <w:szCs w:val="20"/>
+        </w:rPr>
+        <w:t>IPADDRES</w:t>
+      </w:r>
+      <w:r>
+        <w:rPr>
+          <w:sz w:val="20"/>
+          <w:szCs w:val="20"/>
+        </w:rPr>
+        <w:t>;initial</w:t>
+      </w:r>
+      <w:proofErr w:type="spellEnd"/>
+      <w:r>
+        <w:rPr>
+          <w:sz w:val="20"/>
+          <w:szCs w:val="20"/>
+        </w:rPr>
+        <w:t xml:space="preserve"> </w:t>
+      </w:r>
+      <w:proofErr w:type="spellStart"/>
+      <w:r>
+        <w:rPr>
+          <w:sz w:val="20"/>
+          <w:szCs w:val="20"/>
+        </w:rPr>
+        <w:t>catalog</w:t>
+      </w:r>
+      <w:proofErr w:type="spellEnd"/>
+      <w:r>
+        <w:rPr>
+          <w:sz w:val="20"/>
+          <w:szCs w:val="20"/>
+        </w:rPr>
+        <w:t>=</w:t>
+      </w:r>
+      <w:proofErr w:type="spellStart"/>
+      <w:r>
+        <w:rPr>
+          <w:sz w:val="20"/>
+          <w:szCs w:val="20"/>
+        </w:rPr>
+        <w:t>TCLOAN;user</w:t>
+      </w:r>
+      <w:proofErr w:type="spellEnd"/>
+      <w:r>
+        <w:rPr>
+          <w:sz w:val="20"/>
+          <w:szCs w:val="20"/>
+        </w:rPr>
+        <w:t xml:space="preserve"> </w:t>
       </w:r>
       <w:r>
         <w:rPr>
@@ -3068,7 +3547,22 @@
           <w:szCs w:val="20"/>
         </w:rPr>
         <w:br/>
-        <w:t>id=</w:t>
+      </w:r>
+      <w:proofErr w:type="spellStart"/>
+      <w:r>
+        <w:rPr>
+          <w:sz w:val="20"/>
+          <w:szCs w:val="20"/>
+        </w:rPr>
+        <w:t>id</w:t>
+      </w:r>
+      <w:proofErr w:type="spellEnd"/>
+      <w:r>
+        <w:rPr>
+          <w:sz w:val="20"/>
+          <w:szCs w:val="20"/>
+        </w:rPr>
+        <w:t>=</w:t>
       </w:r>
       <w:r>
         <w:rPr>
@@ -3076,29 +3570,111 @@
           <w:sz w:val="20"/>
           <w:szCs w:val="20"/>
         </w:rPr>
-        <w:t xml:space="preserve"> GEBRUIKERSNAAM</w:t>
-      </w:r>
-      <w:r>
-        <w:rPr>
-          <w:sz w:val="20"/>
-          <w:szCs w:val="20"/>
-        </w:rPr>
-        <w:t>;password=</w:t>
-      </w:r>
+        <w:t xml:space="preserve"> </w:t>
+      </w:r>
+      <w:proofErr w:type="spellStart"/>
       <w:r>
         <w:rPr>
           <w:color w:val="FF0000"/>
           <w:sz w:val="20"/>
           <w:szCs w:val="20"/>
         </w:rPr>
-        <w:t xml:space="preserve"> WACHTWOORD</w:t>
-      </w:r>
-      <w:r>
-        <w:rPr>
-          <w:sz w:val="20"/>
-          <w:szCs w:val="20"/>
-        </w:rPr>
-        <w:t>;Integrated Security=False" providerName="System.Data.SqlClient" /&gt;</w:t>
+        <w:t>GEBRUIKERSNAAM</w:t>
+      </w:r>
+      <w:r>
+        <w:rPr>
+          <w:sz w:val="20"/>
+          <w:szCs w:val="20"/>
+        </w:rPr>
+        <w:t>;password</w:t>
+      </w:r>
+      <w:proofErr w:type="spellEnd"/>
+      <w:r>
+        <w:rPr>
+          <w:sz w:val="20"/>
+          <w:szCs w:val="20"/>
+        </w:rPr>
+        <w:t>=</w:t>
+      </w:r>
+      <w:r>
+        <w:rPr>
+          <w:color w:val="FF0000"/>
+          <w:sz w:val="20"/>
+          <w:szCs w:val="20"/>
+        </w:rPr>
+        <w:t xml:space="preserve"> </w:t>
+      </w:r>
+      <w:proofErr w:type="spellStart"/>
+      <w:r>
+        <w:rPr>
+          <w:color w:val="FF0000"/>
+          <w:sz w:val="20"/>
+          <w:szCs w:val="20"/>
+        </w:rPr>
+        <w:t>WACHTWOORD</w:t>
+      </w:r>
+      <w:r>
+        <w:rPr>
+          <w:sz w:val="20"/>
+          <w:szCs w:val="20"/>
+        </w:rPr>
+        <w:t>;Integrated</w:t>
+      </w:r>
+      <w:proofErr w:type="spellEnd"/>
+      <w:r>
+        <w:rPr>
+          <w:sz w:val="20"/>
+          <w:szCs w:val="20"/>
+        </w:rPr>
+        <w:t xml:space="preserve"> Security=</w:t>
+      </w:r>
+      <w:proofErr w:type="spellStart"/>
+      <w:r>
+        <w:rPr>
+          <w:sz w:val="20"/>
+          <w:szCs w:val="20"/>
+        </w:rPr>
+        <w:t>False</w:t>
+      </w:r>
+      <w:proofErr w:type="spellEnd"/>
+      <w:r>
+        <w:rPr>
+          <w:sz w:val="20"/>
+          <w:szCs w:val="20"/>
+        </w:rPr>
+        <w:t xml:space="preserve">" </w:t>
+      </w:r>
+      <w:proofErr w:type="spellStart"/>
+      <w:r>
+        <w:rPr>
+          <w:sz w:val="20"/>
+          <w:szCs w:val="20"/>
+        </w:rPr>
+        <w:t>providerName</w:t>
+      </w:r>
+      <w:proofErr w:type="spellEnd"/>
+      <w:r>
+        <w:rPr>
+          <w:sz w:val="20"/>
+          <w:szCs w:val="20"/>
+        </w:rPr>
+        <w:t>="</w:t>
+      </w:r>
+      <w:proofErr w:type="spellStart"/>
+      <w:r>
+        <w:rPr>
+          <w:sz w:val="20"/>
+          <w:szCs w:val="20"/>
+        </w:rPr>
+        <w:t>System.Data.SqlClient</w:t>
+      </w:r>
+      <w:proofErr w:type="spellEnd"/>
+      <w:r>
+        <w:rPr>
+          <w:sz w:val="20"/>
+          <w:szCs w:val="20"/>
+        </w:rPr>
+        <w:t>" /&gt;</w:t>
       </w:r>
       <w:r>
         <w:rPr>
@@ -3114,8 +3690,15 @@
         </w:rPr>
         <w:br/>
       </w:r>
-      <w:r>
-        <w:t>Deze connectionstrings moeten worden voorzien van een IP-adres naar de SQL Server, een Gebruikersnaam van een gebruiker op de SQL Server die to</w:t>
+      <w:bookmarkStart w:id="10" w:name="_Hlk515386464"/>
+      <w:r>
+        <w:t xml:space="preserve">Deze </w:t>
+      </w:r>
+      <w:r>
+        <w:t xml:space="preserve">connectiestrings </w:t>
+      </w:r>
+      <w:r>
+        <w:t>moeten worden voorzien van een IP-adres naar de SQL Server, een Gebruikersnaam van een gebruiker op de SQL Server die to</w:t>
       </w:r>
       <w:r>
         <w:t>e</w:t>
@@ -3158,6 +3741,8 @@
       </w:r>
     </w:p>
     <w:p>
+      <w:bookmarkStart w:id="11" w:name="_Hlk515386486"/>
+      <w:bookmarkEnd w:id="10"/>
       <w:r>
         <w:t>Wanneer dit is gedaan zou de website online moeten staan en kan deze worden aangeroepen met de ingegeven naam van de website in een webbrowser zoals Google Chrome.</w:t>
       </w:r>
@@ -3166,26 +3751,35 @@
       <w:pPr>
         <w:pStyle w:val="Kop2"/>
       </w:pPr>
-      <w:bookmarkStart w:id="5" w:name="_Toc515361913"/>
+      <w:bookmarkStart w:id="12" w:name="_Toc515361913"/>
+      <w:bookmarkEnd w:id="11"/>
       <w:r>
         <w:t>Dataoverdracht</w:t>
       </w:r>
-      <w:bookmarkEnd w:id="5"/>
-    </w:p>
-    <w:p>
-      <w:r>
-        <w:t>De data die door de projectuitvoerder (Kenley Strik) wordt geleverd aan de opdrachtgever (Michel Cosman) wordt gestuurd via de email. Met deze bestand kan de opdrachtgever de database en de website online zetten in zijn omgeving door de stappen die hierboven staan beschreven uit te voeren.</w:t>
+      <w:bookmarkEnd w:id="12"/>
+    </w:p>
+    <w:p>
+      <w:r>
+        <w:t xml:space="preserve">De data die door de projectuitvoerder (Kenley Strik) wordt geleverd aan de opdrachtgever (Michel </w:t>
+      </w:r>
+      <w:proofErr w:type="spellStart"/>
+      <w:r>
+        <w:t>Cosman</w:t>
+      </w:r>
+      <w:proofErr w:type="spellEnd"/>
+      <w:r>
+        <w:t>) wordt gestuurd via de email. Met deze bestand kan de opdrachtgever de database en de website online zetten in zijn omgeving door de stappen die hierboven staan beschreven uit te voeren.</w:t>
       </w:r>
     </w:p>
     <w:p>
       <w:pPr>
         <w:pStyle w:val="Kop2"/>
       </w:pPr>
-      <w:bookmarkStart w:id="6" w:name="_Toc515361914"/>
+      <w:bookmarkStart w:id="13" w:name="_Toc515361914"/>
       <w:r>
         <w:t>Wat komt er live te staan</w:t>
       </w:r>
-      <w:bookmarkEnd w:id="6"/>
+      <w:bookmarkEnd w:id="13"/>
     </w:p>
     <w:p>
       <w:r>
@@ -3219,12 +3813,12 @@
       <w:pPr>
         <w:pStyle w:val="Kop1"/>
       </w:pPr>
-      <w:bookmarkStart w:id="7" w:name="_Toc515361915"/>
+      <w:bookmarkStart w:id="14" w:name="_Toc515361915"/>
       <w:r>
         <w:lastRenderedPageBreak/>
         <w:t>Organisatorisch Implementatieplan</w:t>
       </w:r>
-      <w:bookmarkEnd w:id="7"/>
+      <w:bookmarkEnd w:id="14"/>
     </w:p>
     <w:p>
       <w:r>
@@ -3238,13 +3832,14 @@
       <w:pPr>
         <w:pStyle w:val="Kop2"/>
       </w:pPr>
-      <w:bookmarkStart w:id="8" w:name="_Toc515361916"/>
+      <w:bookmarkStart w:id="15" w:name="_Toc515361916"/>
       <w:r>
         <w:t>Handleiding</w:t>
       </w:r>
-      <w:bookmarkEnd w:id="8"/>
-    </w:p>
-    <w:p>
+      <w:bookmarkEnd w:id="15"/>
+    </w:p>
+    <w:p>
+      <w:bookmarkStart w:id="16" w:name="_Hlk515387182"/>
       <w:r>
         <w:t>De handleiding kan worden gevonden in een apart document genaamd ‘</w:t>
       </w:r>
@@ -3259,18 +3854,32 @@
       <w:pPr>
         <w:pStyle w:val="Kop2"/>
       </w:pPr>
-      <w:bookmarkStart w:id="9" w:name="_Toc515361917"/>
+      <w:bookmarkStart w:id="17" w:name="_Toc515361917"/>
+      <w:bookmarkEnd w:id="16"/>
       <w:r>
         <w:t>Gebruikersrechten</w:t>
       </w:r>
-      <w:bookmarkEnd w:id="9"/>
-    </w:p>
-    <w:p>
-      <w:r>
-        <w:t xml:space="preserve">De website heeft beschikking tot twee soorten gebruikers (Admin en User). </w:t>
-      </w:r>
-      <w:r>
-        <w:t>Om duidelijk te maken wie rechten heeft tot welke functies is hier een lijst weergeven van de functies in de applicatie met daarbij de rollen van de gebruikers die hier toegang tot hebben.</w:t>
+      <w:bookmarkEnd w:id="17"/>
+    </w:p>
+    <w:p>
+      <w:r>
+        <w:t>De website heeft beschikking tot twee soorten gebruikers (</w:t>
+      </w:r>
+      <w:proofErr w:type="spellStart"/>
+      <w:r>
+        <w:t>Admin</w:t>
+      </w:r>
+      <w:proofErr w:type="spellEnd"/>
+      <w:r>
+        <w:t xml:space="preserve"> en User). </w:t>
+      </w:r>
+      <w:r>
+        <w:t>Om duidelijk t</w:t>
+      </w:r>
+      <w:bookmarkStart w:id="18" w:name="_GoBack"/>
+      <w:bookmarkEnd w:id="18"/>
+      <w:r>
+        <w:t>e maken wie rechten heeft tot welke functies is hier een lijst weergeven van de functies in de applicatie met daarbij de rollen van de gebruikers die hier toegang tot hebben.</w:t>
       </w:r>
     </w:p>
     <w:tbl>
@@ -3335,8 +3944,13 @@
             <w:pPr>
               <w:cnfStyle w:val="000000100000" w:firstRow="0" w:lastRow="0" w:firstColumn="0" w:lastColumn="0" w:oddVBand="0" w:evenVBand="0" w:oddHBand="1" w:evenHBand="0" w:firstRowFirstColumn="0" w:firstRowLastColumn="0" w:lastRowFirstColumn="0" w:lastRowLastColumn="0"/>
             </w:pPr>
-            <w:r>
-              <w:t>Admin, User</w:t>
+            <w:proofErr w:type="spellStart"/>
+            <w:r>
+              <w:t>Admin</w:t>
+            </w:r>
+            <w:proofErr w:type="spellEnd"/>
+            <w:r>
+              <w:t>, User</w:t>
             </w:r>
           </w:p>
         </w:tc>
@@ -3361,8 +3975,13 @@
             <w:pPr>
               <w:cnfStyle w:val="000000000000" w:firstRow="0" w:lastRow="0" w:firstColumn="0" w:lastColumn="0" w:oddVBand="0" w:evenVBand="0" w:oddHBand="0" w:evenHBand="0" w:firstRowFirstColumn="0" w:firstRowLastColumn="0" w:lastRowFirstColumn="0" w:lastRowLastColumn="0"/>
             </w:pPr>
-            <w:r>
-              <w:t>Admin, User</w:t>
+            <w:proofErr w:type="spellStart"/>
+            <w:r>
+              <w:t>Admin</w:t>
+            </w:r>
+            <w:proofErr w:type="spellEnd"/>
+            <w:r>
+              <w:t>, User</w:t>
             </w:r>
           </w:p>
         </w:tc>
@@ -3390,8 +4009,13 @@
             <w:pPr>
               <w:cnfStyle w:val="000000100000" w:firstRow="0" w:lastRow="0" w:firstColumn="0" w:lastColumn="0" w:oddVBand="0" w:evenVBand="0" w:oddHBand="1" w:evenHBand="0" w:firstRowFirstColumn="0" w:firstRowLastColumn="0" w:lastRowFirstColumn="0" w:lastRowLastColumn="0"/>
             </w:pPr>
-            <w:r>
-              <w:t>Admin, User</w:t>
+            <w:proofErr w:type="spellStart"/>
+            <w:r>
+              <w:t>Admin</w:t>
+            </w:r>
+            <w:proofErr w:type="spellEnd"/>
+            <w:r>
+              <w:t>, User</w:t>
             </w:r>
           </w:p>
         </w:tc>
@@ -3416,8 +4040,13 @@
             <w:pPr>
               <w:cnfStyle w:val="000000000000" w:firstRow="0" w:lastRow="0" w:firstColumn="0" w:lastColumn="0" w:oddVBand="0" w:evenVBand="0" w:oddHBand="0" w:evenHBand="0" w:firstRowFirstColumn="0" w:firstRowLastColumn="0" w:lastRowFirstColumn="0" w:lastRowLastColumn="0"/>
             </w:pPr>
-            <w:r>
-              <w:t>Admin, User</w:t>
+            <w:proofErr w:type="spellStart"/>
+            <w:r>
+              <w:t>Admin</w:t>
+            </w:r>
+            <w:proofErr w:type="spellEnd"/>
+            <w:r>
+              <w:t>, User</w:t>
             </w:r>
           </w:p>
         </w:tc>
@@ -3445,8 +4074,13 @@
             <w:pPr>
               <w:cnfStyle w:val="000000100000" w:firstRow="0" w:lastRow="0" w:firstColumn="0" w:lastColumn="0" w:oddVBand="0" w:evenVBand="0" w:oddHBand="1" w:evenHBand="0" w:firstRowFirstColumn="0" w:firstRowLastColumn="0" w:lastRowFirstColumn="0" w:lastRowLastColumn="0"/>
             </w:pPr>
-            <w:r>
-              <w:t>Admin, User</w:t>
+            <w:proofErr w:type="spellStart"/>
+            <w:r>
+              <w:t>Admin</w:t>
+            </w:r>
+            <w:proofErr w:type="spellEnd"/>
+            <w:r>
+              <w:t>, User</w:t>
             </w:r>
           </w:p>
         </w:tc>
@@ -3471,8 +4105,13 @@
             <w:pPr>
               <w:cnfStyle w:val="000000000000" w:firstRow="0" w:lastRow="0" w:firstColumn="0" w:lastColumn="0" w:oddVBand="0" w:evenVBand="0" w:oddHBand="0" w:evenHBand="0" w:firstRowFirstColumn="0" w:firstRowLastColumn="0" w:lastRowFirstColumn="0" w:lastRowLastColumn="0"/>
             </w:pPr>
-            <w:r>
-              <w:t>Admin, User</w:t>
+            <w:proofErr w:type="spellStart"/>
+            <w:r>
+              <w:t>Admin</w:t>
+            </w:r>
+            <w:proofErr w:type="spellEnd"/>
+            <w:r>
+              <w:t>, User</w:t>
             </w:r>
           </w:p>
         </w:tc>
@@ -3500,9 +4139,11 @@
             <w:pPr>
               <w:cnfStyle w:val="000000100000" w:firstRow="0" w:lastRow="0" w:firstColumn="0" w:lastColumn="0" w:oddVBand="0" w:evenVBand="0" w:oddHBand="1" w:evenHBand="0" w:firstRowFirstColumn="0" w:firstRowLastColumn="0" w:lastRowFirstColumn="0" w:lastRowLastColumn="0"/>
             </w:pPr>
+            <w:proofErr w:type="spellStart"/>
             <w:r>
               <w:t>Admin</w:t>
             </w:r>
+            <w:proofErr w:type="spellEnd"/>
           </w:p>
         </w:tc>
       </w:tr>
@@ -3526,9 +4167,11 @@
             <w:pPr>
               <w:cnfStyle w:val="000000000000" w:firstRow="0" w:lastRow="0" w:firstColumn="0" w:lastColumn="0" w:oddVBand="0" w:evenVBand="0" w:oddHBand="0" w:evenHBand="0" w:firstRowFirstColumn="0" w:firstRowLastColumn="0" w:lastRowFirstColumn="0" w:lastRowLastColumn="0"/>
             </w:pPr>
+            <w:proofErr w:type="spellStart"/>
             <w:r>
               <w:t>Admin</w:t>
             </w:r>
+            <w:proofErr w:type="spellEnd"/>
           </w:p>
         </w:tc>
       </w:tr>
@@ -3555,9 +4198,11 @@
             <w:pPr>
               <w:cnfStyle w:val="000000100000" w:firstRow="0" w:lastRow="0" w:firstColumn="0" w:lastColumn="0" w:oddVBand="0" w:evenVBand="0" w:oddHBand="1" w:evenHBand="0" w:firstRowFirstColumn="0" w:firstRowLastColumn="0" w:lastRowFirstColumn="0" w:lastRowLastColumn="0"/>
             </w:pPr>
+            <w:proofErr w:type="spellStart"/>
             <w:r>
               <w:t>Admin</w:t>
             </w:r>
+            <w:proofErr w:type="spellEnd"/>
           </w:p>
         </w:tc>
       </w:tr>
@@ -3581,8 +4226,13 @@
             <w:pPr>
               <w:cnfStyle w:val="000000000000" w:firstRow="0" w:lastRow="0" w:firstColumn="0" w:lastColumn="0" w:oddVBand="0" w:evenVBand="0" w:oddHBand="0" w:evenHBand="0" w:firstRowFirstColumn="0" w:firstRowLastColumn="0" w:lastRowFirstColumn="0" w:lastRowLastColumn="0"/>
             </w:pPr>
-            <w:r>
-              <w:t>Admin, User</w:t>
+            <w:proofErr w:type="spellStart"/>
+            <w:r>
+              <w:t>Admin</w:t>
+            </w:r>
+            <w:proofErr w:type="spellEnd"/>
+            <w:r>
+              <w:t>, User</w:t>
             </w:r>
           </w:p>
         </w:tc>
@@ -3610,8 +4260,13 @@
             <w:pPr>
               <w:cnfStyle w:val="000000100000" w:firstRow="0" w:lastRow="0" w:firstColumn="0" w:lastColumn="0" w:oddVBand="0" w:evenVBand="0" w:oddHBand="1" w:evenHBand="0" w:firstRowFirstColumn="0" w:firstRowLastColumn="0" w:lastRowFirstColumn="0" w:lastRowLastColumn="0"/>
             </w:pPr>
-            <w:r>
-              <w:t>Admin, User</w:t>
+            <w:proofErr w:type="spellStart"/>
+            <w:r>
+              <w:t>Admin</w:t>
+            </w:r>
+            <w:proofErr w:type="spellEnd"/>
+            <w:r>
+              <w:t>, User</w:t>
             </w:r>
           </w:p>
         </w:tc>
@@ -3636,8 +4291,13 @@
             <w:pPr>
               <w:cnfStyle w:val="000000000000" w:firstRow="0" w:lastRow="0" w:firstColumn="0" w:lastColumn="0" w:oddVBand="0" w:evenVBand="0" w:oddHBand="0" w:evenHBand="0" w:firstRowFirstColumn="0" w:firstRowLastColumn="0" w:lastRowFirstColumn="0" w:lastRowLastColumn="0"/>
             </w:pPr>
-            <w:r>
-              <w:t>Admin, User</w:t>
+            <w:proofErr w:type="spellStart"/>
+            <w:r>
+              <w:t>Admin</w:t>
+            </w:r>
+            <w:proofErr w:type="spellEnd"/>
+            <w:r>
+              <w:t>, User</w:t>
             </w:r>
           </w:p>
         </w:tc>
@@ -3648,15 +4308,23 @@
       <w:pPr>
         <w:pStyle w:val="Kop2"/>
       </w:pPr>
-      <w:bookmarkStart w:id="10" w:name="_Toc515361918"/>
+      <w:bookmarkStart w:id="19" w:name="_Toc515361918"/>
       <w:r>
         <w:t>Implementatie</w:t>
       </w:r>
-      <w:bookmarkEnd w:id="10"/>
-    </w:p>
-    <w:p>
-      <w:r>
-        <w:t>De implementatie zal worden uitgevoerd op 30-05-2018. Hiervoor zal de projectuitvoerder (Kenley Strik) de benodigde bestanden leveren aan de opdrachtgever (Michel Cosman). Deze bestanden bestaan uit:</w:t>
+      <w:bookmarkEnd w:id="19"/>
+    </w:p>
+    <w:p>
+      <w:r>
+        <w:t xml:space="preserve">De implementatie zal worden uitgevoerd op 30-05-2018. Hiervoor zal de projectuitvoerder (Kenley Strik) de benodigde bestanden leveren aan de opdrachtgever (Michel </w:t>
+      </w:r>
+      <w:proofErr w:type="spellStart"/>
+      <w:r>
+        <w:t>Cosman</w:t>
+      </w:r>
+      <w:proofErr w:type="spellEnd"/>
+      <w:r>
+        <w:t>). Deze bestanden bestaan uit:</w:t>
       </w:r>
       <w:r>
         <w:br/>
@@ -3671,17 +4339,17 @@
       <w:pPr>
         <w:pStyle w:val="Kop1"/>
       </w:pPr>
-      <w:bookmarkStart w:id="11" w:name="_Toc506803890"/>
-      <w:bookmarkStart w:id="12" w:name="_Toc511165021"/>
-      <w:bookmarkStart w:id="13" w:name="_Toc514704741"/>
-      <w:bookmarkStart w:id="14" w:name="_Toc515361919"/>
+      <w:bookmarkStart w:id="20" w:name="_Toc506803890"/>
+      <w:bookmarkStart w:id="21" w:name="_Toc511165021"/>
+      <w:bookmarkStart w:id="22" w:name="_Toc514704741"/>
+      <w:bookmarkStart w:id="23" w:name="_Toc515361919"/>
       <w:r>
         <w:t>Handtekeningen</w:t>
       </w:r>
-      <w:bookmarkEnd w:id="11"/>
-      <w:bookmarkEnd w:id="12"/>
-      <w:bookmarkEnd w:id="13"/>
-      <w:bookmarkEnd w:id="14"/>
+      <w:bookmarkEnd w:id="20"/>
+      <w:bookmarkEnd w:id="21"/>
+      <w:bookmarkEnd w:id="22"/>
+      <w:bookmarkEnd w:id="23"/>
     </w:p>
     <w:p>
       <w:r>
@@ -3690,7 +4358,15 @@
     </w:p>
     <w:p>
       <w:r>
-        <w:t>Michel Cosman (Opdrachtgever):</w:t>
+        <w:t xml:space="preserve">Michel </w:t>
+      </w:r>
+      <w:proofErr w:type="spellStart"/>
+      <w:r>
+        <w:t>Cosman</w:t>
+      </w:r>
+      <w:proofErr w:type="spellEnd"/>
+      <w:r>
+        <w:t xml:space="preserve"> (Opdrachtgever):</w:t>
       </w:r>
       <w:r>
         <w:tab/>
@@ -3739,7 +4415,7 @@
 </file>
 
 <file path=word/endnotes.xml><?xml version="1.0" encoding="utf-8"?>
-<w:endnotes xmlns:wpc="http://schemas.microsoft.com/office/word/2010/wordprocessingCanvas" xmlns:mc="http://schemas.openxmlformats.org/markup-compatibility/2006" xmlns:o="urn:schemas-microsoft-com:office:office" xmlns:r="http://schemas.openxmlformats.org/officeDocument/2006/relationships" xmlns:m="http://schemas.openxmlformats.org/officeDocument/2006/math" xmlns:v="urn:schemas-microsoft-com:vml" xmlns:wp14="http://schemas.microsoft.com/office/word/2010/wordprocessingDrawing" xmlns:wp="http://schemas.openxmlformats.org/drawingml/2006/wordprocessingDrawing" xmlns:w10="urn:schemas-microsoft-com:office:word" xmlns:w="http://schemas.openxmlformats.org/wordprocessingml/2006/main" xmlns:w14="http://schemas.microsoft.com/office/word/2010/wordml" xmlns:w15="http://schemas.microsoft.com/office/word/2012/wordml" xmlns:wpg="http://schemas.microsoft.com/office/word/2010/wordprocessingGroup" xmlns:wpi="http://schemas.microsoft.com/office/word/2010/wordprocessingInk" xmlns:wne="http://schemas.microsoft.com/office/word/2006/wordml" xmlns:wps="http://schemas.microsoft.com/office/word/2010/wordprocessingShape" mc:Ignorable="w14 w15 wp14">
+<w:endnotes xmlns:wpc="http://schemas.microsoft.com/office/word/2010/wordprocessingCanvas" xmlns:cx="http://schemas.microsoft.com/office/drawing/2014/chartex" xmlns:cx1="http://schemas.microsoft.com/office/drawing/2015/9/8/chartex" xmlns:cx2="http://schemas.microsoft.com/office/drawing/2015/10/21/chartex" xmlns:cx3="http://schemas.microsoft.com/office/drawing/2016/5/9/chartex" xmlns:cx4="http://schemas.microsoft.com/office/drawing/2016/5/10/chartex" xmlns:cx5="http://schemas.microsoft.com/office/drawing/2016/5/11/chartex" xmlns:cx6="http://schemas.microsoft.com/office/drawing/2016/5/12/chartex" xmlns:cx7="http://schemas.microsoft.com/office/drawing/2016/5/13/chartex" xmlns:cx8="http://schemas.microsoft.com/office/drawing/2016/5/14/chartex" xmlns:mc="http://schemas.openxmlformats.org/markup-compatibility/2006" xmlns:aink="http://schemas.microsoft.com/office/drawing/2016/ink" xmlns:am3d="http://schemas.microsoft.com/office/drawing/2017/model3d" xmlns:o="urn:schemas-microsoft-com:office:office" xmlns:r="http://schemas.openxmlformats.org/officeDocument/2006/relationships" xmlns:m="http://schemas.openxmlformats.org/officeDocument/2006/math" xmlns:v="urn:schemas-microsoft-com:vml" xmlns:wp14="http://schemas.microsoft.com/office/word/2010/wordprocessingDrawing" xmlns:wp="http://schemas.openxmlformats.org/drawingml/2006/wordprocessingDrawing" xmlns:w10="urn:schemas-microsoft-com:office:word" xmlns:w="http://schemas.openxmlformats.org/wordprocessingml/2006/main" xmlns:w14="http://schemas.microsoft.com/office/word/2010/wordml" xmlns:w15="http://schemas.microsoft.com/office/word/2012/wordml" xmlns:w16cid="http://schemas.microsoft.com/office/word/2016/wordml/cid" xmlns:w16se="http://schemas.microsoft.com/office/word/2015/wordml/symex" xmlns:wpg="http://schemas.microsoft.com/office/word/2010/wordprocessingGroup" xmlns:wpi="http://schemas.microsoft.com/office/word/2010/wordprocessingInk" xmlns:wne="http://schemas.microsoft.com/office/word/2006/wordml" xmlns:wps="http://schemas.microsoft.com/office/word/2010/wordprocessingShape" mc:Ignorable="w14 w15 w16se w16cid wp14">
   <w:endnote w:type="separator" w:id="-1">
     <w:p>
       <w:pPr>
@@ -3764,7 +4440,7 @@
 </file>
 
 <file path=word/footer1.xml><?xml version="1.0" encoding="utf-8"?>
-<w:ftr xmlns:wpc="http://schemas.microsoft.com/office/word/2010/wordprocessingCanvas" xmlns:mc="http://schemas.openxmlformats.org/markup-compatibility/2006" xmlns:o="urn:schemas-microsoft-com:office:office" xmlns:r="http://schemas.openxmlformats.org/officeDocument/2006/relationships" xmlns:m="http://schemas.openxmlformats.org/officeDocument/2006/math" xmlns:v="urn:schemas-microsoft-com:vml" xmlns:wp14="http://schemas.microsoft.com/office/word/2010/wordprocessingDrawing" xmlns:wp="http://schemas.openxmlformats.org/drawingml/2006/wordprocessingDrawing" xmlns:w10="urn:schemas-microsoft-com:office:word" xmlns:w="http://schemas.openxmlformats.org/wordprocessingml/2006/main" xmlns:w14="http://schemas.microsoft.com/office/word/2010/wordml" xmlns:w15="http://schemas.microsoft.com/office/word/2012/wordml" xmlns:wpg="http://schemas.microsoft.com/office/word/2010/wordprocessingGroup" xmlns:wpi="http://schemas.microsoft.com/office/word/2010/wordprocessingInk" xmlns:wne="http://schemas.microsoft.com/office/word/2006/wordml" xmlns:wps="http://schemas.microsoft.com/office/word/2010/wordprocessingShape" mc:Ignorable="w14 w15 wp14">
+<w:ftr xmlns:wpc="http://schemas.microsoft.com/office/word/2010/wordprocessingCanvas" xmlns:cx="http://schemas.microsoft.com/office/drawing/2014/chartex" xmlns:cx1="http://schemas.microsoft.com/office/drawing/2015/9/8/chartex" xmlns:cx2="http://schemas.microsoft.com/office/drawing/2015/10/21/chartex" xmlns:cx3="http://schemas.microsoft.com/office/drawing/2016/5/9/chartex" xmlns:cx4="http://schemas.microsoft.com/office/drawing/2016/5/10/chartex" xmlns:cx5="http://schemas.microsoft.com/office/drawing/2016/5/11/chartex" xmlns:cx6="http://schemas.microsoft.com/office/drawing/2016/5/12/chartex" xmlns:cx7="http://schemas.microsoft.com/office/drawing/2016/5/13/chartex" xmlns:cx8="http://schemas.microsoft.com/office/drawing/2016/5/14/chartex" xmlns:mc="http://schemas.openxmlformats.org/markup-compatibility/2006" xmlns:aink="http://schemas.microsoft.com/office/drawing/2016/ink" xmlns:am3d="http://schemas.microsoft.com/office/drawing/2017/model3d" xmlns:o="urn:schemas-microsoft-com:office:office" xmlns:r="http://schemas.openxmlformats.org/officeDocument/2006/relationships" xmlns:m="http://schemas.openxmlformats.org/officeDocument/2006/math" xmlns:v="urn:schemas-microsoft-com:vml" xmlns:wp14="http://schemas.microsoft.com/office/word/2010/wordprocessingDrawing" xmlns:wp="http://schemas.openxmlformats.org/drawingml/2006/wordprocessingDrawing" xmlns:w10="urn:schemas-microsoft-com:office:word" xmlns:w="http://schemas.openxmlformats.org/wordprocessingml/2006/main" xmlns:w14="http://schemas.microsoft.com/office/word/2010/wordml" xmlns:w15="http://schemas.microsoft.com/office/word/2012/wordml" xmlns:w16cid="http://schemas.microsoft.com/office/word/2016/wordml/cid" xmlns:w16se="http://schemas.microsoft.com/office/word/2015/wordml/symex" xmlns:wpg="http://schemas.microsoft.com/office/word/2010/wordprocessingGroup" xmlns:wpi="http://schemas.microsoft.com/office/word/2010/wordprocessingInk" xmlns:wne="http://schemas.microsoft.com/office/word/2006/wordml" xmlns:wps="http://schemas.microsoft.com/office/word/2010/wordprocessingShape" mc:Ignorable="w14 w15 w16se w16cid wp14">
   <w:sdt>
     <w:sdtPr>
       <w:id w:val="-1877845114"/>
@@ -3809,7 +4485,7 @@
 </file>
 
 <file path=word/footnotes.xml><?xml version="1.0" encoding="utf-8"?>
-<w:footnotes xmlns:wpc="http://schemas.microsoft.com/office/word/2010/wordprocessingCanvas" xmlns:mc="http://schemas.openxmlformats.org/markup-compatibility/2006" xmlns:o="urn:schemas-microsoft-com:office:office" xmlns:r="http://schemas.openxmlformats.org/officeDocument/2006/relationships" xmlns:m="http://schemas.openxmlformats.org/officeDocument/2006/math" xmlns:v="urn:schemas-microsoft-com:vml" xmlns:wp14="http://schemas.microsoft.com/office/word/2010/wordprocessingDrawing" xmlns:wp="http://schemas.openxmlformats.org/drawingml/2006/wordprocessingDrawing" xmlns:w10="urn:schemas-microsoft-com:office:word" xmlns:w="http://schemas.openxmlformats.org/wordprocessingml/2006/main" xmlns:w14="http://schemas.microsoft.com/office/word/2010/wordml" xmlns:w15="http://schemas.microsoft.com/office/word/2012/wordml" xmlns:wpg="http://schemas.microsoft.com/office/word/2010/wordprocessingGroup" xmlns:wpi="http://schemas.microsoft.com/office/word/2010/wordprocessingInk" xmlns:wne="http://schemas.microsoft.com/office/word/2006/wordml" xmlns:wps="http://schemas.microsoft.com/office/word/2010/wordprocessingShape" mc:Ignorable="w14 w15 wp14">
+<w:footnotes xmlns:wpc="http://schemas.microsoft.com/office/word/2010/wordprocessingCanvas" xmlns:cx="http://schemas.microsoft.com/office/drawing/2014/chartex" xmlns:cx1="http://schemas.microsoft.com/office/drawing/2015/9/8/chartex" xmlns:cx2="http://schemas.microsoft.com/office/drawing/2015/10/21/chartex" xmlns:cx3="http://schemas.microsoft.com/office/drawing/2016/5/9/chartex" xmlns:cx4="http://schemas.microsoft.com/office/drawing/2016/5/10/chartex" xmlns:cx5="http://schemas.microsoft.com/office/drawing/2016/5/11/chartex" xmlns:cx6="http://schemas.microsoft.com/office/drawing/2016/5/12/chartex" xmlns:cx7="http://schemas.microsoft.com/office/drawing/2016/5/13/chartex" xmlns:cx8="http://schemas.microsoft.com/office/drawing/2016/5/14/chartex" xmlns:mc="http://schemas.openxmlformats.org/markup-compatibility/2006" xmlns:aink="http://schemas.microsoft.com/office/drawing/2016/ink" xmlns:am3d="http://schemas.microsoft.com/office/drawing/2017/model3d" xmlns:o="urn:schemas-microsoft-com:office:office" xmlns:r="http://schemas.openxmlformats.org/officeDocument/2006/relationships" xmlns:m="http://schemas.openxmlformats.org/officeDocument/2006/math" xmlns:v="urn:schemas-microsoft-com:vml" xmlns:wp14="http://schemas.microsoft.com/office/word/2010/wordprocessingDrawing" xmlns:wp="http://schemas.openxmlformats.org/drawingml/2006/wordprocessingDrawing" xmlns:w10="urn:schemas-microsoft-com:office:word" xmlns:w="http://schemas.openxmlformats.org/wordprocessingml/2006/main" xmlns:w14="http://schemas.microsoft.com/office/word/2010/wordml" xmlns:w15="http://schemas.microsoft.com/office/word/2012/wordml" xmlns:w16cid="http://schemas.microsoft.com/office/word/2016/wordml/cid" xmlns:w16se="http://schemas.microsoft.com/office/word/2015/wordml/symex" xmlns:wpg="http://schemas.microsoft.com/office/word/2010/wordprocessingGroup" xmlns:wpi="http://schemas.microsoft.com/office/word/2010/wordprocessingInk" xmlns:wne="http://schemas.microsoft.com/office/word/2006/wordml" xmlns:wps="http://schemas.microsoft.com/office/word/2010/wordprocessingShape" mc:Ignorable="w14 w15 w16se w16cid wp14">
   <w:footnote w:type="separator" w:id="-1">
     <w:p>
       <w:pPr>
@@ -3834,7 +4510,7 @@
 </file>
 
 <file path=word/numbering.xml><?xml version="1.0" encoding="utf-8"?>
-<w:numbering xmlns:wpc="http://schemas.microsoft.com/office/word/2010/wordprocessingCanvas" xmlns:mc="http://schemas.openxmlformats.org/markup-compatibility/2006" xmlns:o="urn:schemas-microsoft-com:office:office" xmlns:r="http://schemas.openxmlformats.org/officeDocument/2006/relationships" xmlns:m="http://schemas.openxmlformats.org/officeDocument/2006/math" xmlns:v="urn:schemas-microsoft-com:vml" xmlns:wp14="http://schemas.microsoft.com/office/word/2010/wordprocessingDrawing" xmlns:wp="http://schemas.openxmlformats.org/drawingml/2006/wordprocessingDrawing" xmlns:w10="urn:schemas-microsoft-com:office:word" xmlns:w="http://schemas.openxmlformats.org/wordprocessingml/2006/main" xmlns:w14="http://schemas.microsoft.com/office/word/2010/wordml" xmlns:w15="http://schemas.microsoft.com/office/word/2012/wordml" xmlns:wpg="http://schemas.microsoft.com/office/word/2010/wordprocessingGroup" xmlns:wpi="http://schemas.microsoft.com/office/word/2010/wordprocessingInk" xmlns:wne="http://schemas.microsoft.com/office/word/2006/wordml" xmlns:wps="http://schemas.microsoft.com/office/word/2010/wordprocessingShape" mc:Ignorable="w14 w15 wp14">
+<w:numbering xmlns:wpc="http://schemas.microsoft.com/office/word/2010/wordprocessingCanvas" xmlns:cx="http://schemas.microsoft.com/office/drawing/2014/chartex" xmlns:cx1="http://schemas.microsoft.com/office/drawing/2015/9/8/chartex" xmlns:cx2="http://schemas.microsoft.com/office/drawing/2015/10/21/chartex" xmlns:cx3="http://schemas.microsoft.com/office/drawing/2016/5/9/chartex" xmlns:cx4="http://schemas.microsoft.com/office/drawing/2016/5/10/chartex" xmlns:cx5="http://schemas.microsoft.com/office/drawing/2016/5/11/chartex" xmlns:cx6="http://schemas.microsoft.com/office/drawing/2016/5/12/chartex" xmlns:cx7="http://schemas.microsoft.com/office/drawing/2016/5/13/chartex" xmlns:cx8="http://schemas.microsoft.com/office/drawing/2016/5/14/chartex" xmlns:mc="http://schemas.openxmlformats.org/markup-compatibility/2006" xmlns:aink="http://schemas.microsoft.com/office/drawing/2016/ink" xmlns:am3d="http://schemas.microsoft.com/office/drawing/2017/model3d" xmlns:o="urn:schemas-microsoft-com:office:office" xmlns:r="http://schemas.openxmlformats.org/officeDocument/2006/relationships" xmlns:m="http://schemas.openxmlformats.org/officeDocument/2006/math" xmlns:v="urn:schemas-microsoft-com:vml" xmlns:wp14="http://schemas.microsoft.com/office/word/2010/wordprocessingDrawing" xmlns:wp="http://schemas.openxmlformats.org/drawingml/2006/wordprocessingDrawing" xmlns:w10="urn:schemas-microsoft-com:office:word" xmlns:w="http://schemas.openxmlformats.org/wordprocessingml/2006/main" xmlns:w14="http://schemas.microsoft.com/office/word/2010/wordml" xmlns:w15="http://schemas.microsoft.com/office/word/2012/wordml" xmlns:w16cid="http://schemas.microsoft.com/office/word/2016/wordml/cid" xmlns:w16se="http://schemas.microsoft.com/office/word/2015/wordml/symex" xmlns:wpg="http://schemas.microsoft.com/office/word/2010/wordprocessingGroup" xmlns:wpi="http://schemas.microsoft.com/office/word/2010/wordprocessingInk" xmlns:wne="http://schemas.microsoft.com/office/word/2006/wordml" xmlns:wps="http://schemas.microsoft.com/office/word/2010/wordprocessingShape" mc:Ignorable="w14 w15 w16se w16cid wp14">
   <w:abstractNum w:abstractNumId="0" w15:restartNumberingAfterBreak="0">
     <w:nsid w:val="4F6802A7"/>
     <w:multiLevelType w:val="multilevel"/>
@@ -3959,7 +4635,7 @@
 </file>
 
 <file path=word/styles.xml><?xml version="1.0" encoding="utf-8"?>
-<w:styles xmlns:mc="http://schemas.openxmlformats.org/markup-compatibility/2006" xmlns:r="http://schemas.openxmlformats.org/officeDocument/2006/relationships" xmlns:w="http://schemas.openxmlformats.org/wordprocessingml/2006/main" xmlns:w14="http://schemas.microsoft.com/office/word/2010/wordml" xmlns:w15="http://schemas.microsoft.com/office/word/2012/wordml" mc:Ignorable="w14 w15">
+<w:styles xmlns:mc="http://schemas.openxmlformats.org/markup-compatibility/2006" xmlns:r="http://schemas.openxmlformats.org/officeDocument/2006/relationships" xmlns:w="http://schemas.openxmlformats.org/wordprocessingml/2006/main" xmlns:w14="http://schemas.microsoft.com/office/word/2010/wordml" xmlns:w15="http://schemas.microsoft.com/office/word/2012/wordml" xmlns:w16cid="http://schemas.microsoft.com/office/word/2016/wordml/cid" xmlns:w16se="http://schemas.microsoft.com/office/word/2015/wordml/symex" mc:Ignorable="w14 w15 w16se w16cid">
   <w:docDefaults>
     <w:rPrDefault>
       <w:rPr>
@@ -3975,7 +4651,7 @@
       </w:pPr>
     </w:pPrDefault>
   </w:docDefaults>
-  <w:latentStyles w:defLockedState="0" w:defUIPriority="99" w:defSemiHidden="0" w:defUnhideWhenUsed="0" w:defQFormat="0" w:count="371">
+  <w:latentStyles w:defLockedState="0" w:defUIPriority="99" w:defSemiHidden="0" w:defUnhideWhenUsed="0" w:defQFormat="0" w:count="375">
     <w:lsdException w:name="Normal" w:uiPriority="0" w:qFormat="1"/>
     <w:lsdException w:name="heading 1" w:uiPriority="9" w:qFormat="1"/>
     <w:lsdException w:name="heading 2" w:semiHidden="1" w:uiPriority="9" w:unhideWhenUsed="1" w:qFormat="1"/>
@@ -4081,7 +4757,6 @@
     <w:lsdException w:name="HTML Sample" w:semiHidden="1" w:unhideWhenUsed="1"/>
     <w:lsdException w:name="HTML Typewriter" w:semiHidden="1" w:unhideWhenUsed="1"/>
     <w:lsdException w:name="HTML Variable" w:semiHidden="1" w:unhideWhenUsed="1"/>
-    <w:lsdException w:name="Normal Table" w:semiHidden="1" w:unhideWhenUsed="1"/>
     <w:lsdException w:name="annotation subject" w:semiHidden="1" w:unhideWhenUsed="1"/>
     <w:lsdException w:name="No List" w:semiHidden="1" w:unhideWhenUsed="1"/>
     <w:lsdException w:name="Outline List 1" w:semiHidden="1" w:unhideWhenUsed="1"/>
@@ -4125,10 +4800,8 @@
     <w:lsdException w:name="Table Elegant" w:semiHidden="1" w:unhideWhenUsed="1"/>
     <w:lsdException w:name="Table Professional" w:semiHidden="1" w:unhideWhenUsed="1"/>
     <w:lsdException w:name="Table Subtle 1" w:semiHidden="1" w:unhideWhenUsed="1"/>
-    <w:lsdException w:name="Table Subtle 2" w:semiHidden="1" w:unhideWhenUsed="1"/>
     <w:lsdException w:name="Table Web 1" w:semiHidden="1" w:unhideWhenUsed="1"/>
     <w:lsdException w:name="Table Web 2" w:semiHidden="1" w:unhideWhenUsed="1"/>
-    <w:lsdException w:name="Table Web 3" w:semiHidden="1" w:unhideWhenUsed="1"/>
     <w:lsdException w:name="Balloon Text" w:semiHidden="1" w:unhideWhenUsed="1"/>
     <w:lsdException w:name="Table Grid" w:uiPriority="39"/>
     <w:lsdException w:name="Table Theme" w:semiHidden="1" w:unhideWhenUsed="1"/>
@@ -4347,6 +5020,10 @@
     <w:lsdException w:name="List Table 5 Dark Accent 6" w:uiPriority="50"/>
     <w:lsdException w:name="List Table 6 Colorful Accent 6" w:uiPriority="51"/>
     <w:lsdException w:name="List Table 7 Colorful Accent 6" w:uiPriority="52"/>
+    <w:lsdException w:name="Mention" w:semiHidden="1" w:unhideWhenUsed="1"/>
+    <w:lsdException w:name="Smart Hyperlink" w:semiHidden="1" w:unhideWhenUsed="1"/>
+    <w:lsdException w:name="Hashtag" w:semiHidden="1" w:unhideWhenUsed="1"/>
+    <w:lsdException w:name="Unresolved Mention" w:semiHidden="1" w:unhideWhenUsed="1"/>
   </w:latentStyles>
   <w:style w:type="paragraph" w:default="1" w:styleId="Standaard">
     <w:name w:val="Normal"/>
@@ -5172,7 +5849,7 @@
 </file>
 
 <file path=customXml/itemProps1.xml><?xml version="1.0" encoding="utf-8"?>
-<ds:datastoreItem xmlns:ds="http://schemas.openxmlformats.org/officeDocument/2006/customXml" ds:itemID="{728D8404-F075-4288-82EB-E8D48E337FF9}">
+<ds:datastoreItem xmlns:ds="http://schemas.openxmlformats.org/officeDocument/2006/customXml" ds:itemID="{9358A1BB-D763-467E-BDFF-9B95553E6B76}">
   <ds:schemaRefs>
     <ds:schemaRef ds:uri="http://schemas.openxmlformats.org/officeDocument/2006/bibliography"/>
   </ds:schemaRefs>

</xml_diff>